<commit_message>
First stab at saving states
</commit_message>
<xml_diff>
--- a/ExcelAddIn/docs/brukarrettleiing-nynorsk.docx
+++ b/ExcelAddIn/docs/brukarrettleiing-nynorsk.docx
@@ -63,7 +63,13 @@
         <w:spacing w:after="100"/>
       </w:pPr>
       <w:r>
-        <w:t>Versjon 2.0</w:t>
+        <w:t xml:space="preserve">Versjon </w:t>
+      </w:r>
+      <w:r>
+        <w:t>3</w:t>
+      </w:r>
+      <w:r>
+        <w:t>.0</w:t>
       </w:r>
       <w:r>
         <w:t xml:space="preserve"> </w:t>
@@ -86,7 +92,7 @@
             <w:docPart w:val="B691387EA8BE4C8F8E5E3C1ED7F19BB2"/>
           </w:placeholder>
           <w:dataBinding w:prefixMappings="xmlns:ns0='http://schemas.microsoft.com/office/2006/coverPageProps' " w:xpath="/ns0:CoverPageProperties[1]/ns0:PublishDate[1]" w:storeItemID="{55AF091B-3C7A-41E3-B477-F2FDAA23CFDA}"/>
-          <w:date w:fullDate="2015-03-18T00:00:00Z">
+          <w:date w:fullDate="2016-06-08T00:00:00Z">
             <w:dateFormat w:val="dd.MM.yyyy"/>
             <w:lid w:val="en-US"/>
             <w:storeMappedDataAs w:val="dateTime"/>
@@ -96,7 +102,19 @@
         <w:sdtEndPr/>
         <w:sdtContent>
           <w:r>
-            <w:t>18.03.2015</w:t>
+            <w:t>08</w:t>
+          </w:r>
+          <w:r>
+            <w:t>.0</w:t>
+          </w:r>
+          <w:r>
+            <w:t>6</w:t>
+          </w:r>
+          <w:r>
+            <w:t>.201</w:t>
+          </w:r>
+          <w:r>
+            <w:t>6</w:t>
           </w:r>
         </w:sdtContent>
       </w:sdt>
@@ -187,6 +205,43 @@
       </w:pPr>
       <w:r>
         <w:t>Støtte for datering i form av år og kvartal i same felt</w:t>
+      </w:r>
+    </w:p>
+    <w:p>
+      <w:r>
+        <w:t>Versjon 3.0: 08.06.2016</w:t>
+      </w:r>
+    </w:p>
+    <w:p>
+      <w:pPr>
+        <w:pStyle w:val="ListParagraph"/>
+        <w:numPr>
+          <w:ilvl w:val="0"/>
+          <w:numId w:val="10"/>
+        </w:numPr>
+      </w:pPr>
+      <w:r>
+        <w:t>Førehandsdefinering av variabelhierarki</w:t>
+      </w:r>
+    </w:p>
+    <w:p>
+      <w:pPr>
+        <w:pStyle w:val="ListParagraph"/>
+        <w:numPr>
+          <w:ilvl w:val="0"/>
+          <w:numId w:val="10"/>
+        </w:numPr>
+      </w:pPr>
+      <w:r>
+        <w:t xml:space="preserve">Endra til å virke mot </w:t>
+      </w:r>
+      <w:proofErr w:type="spellStart"/>
+      <w:r>
+        <w:t>Geostat</w:t>
+      </w:r>
+      <w:proofErr w:type="spellEnd"/>
+      <w:r>
+        <w:t xml:space="preserve"> v2.0</w:t>
       </w:r>
     </w:p>
     <w:p/>
@@ -730,10 +785,10 @@
         <w:t xml:space="preserve"> i C#.NET og vert distribuert som </w:t>
       </w:r>
       <w:r>
-        <w:t>tre separate</w:t>
-      </w:r>
-      <w:r>
-        <w:t xml:space="preserve"> filer:</w:t>
+        <w:t>eitt komprimert arkiv som inneheld ei rekkje filer, mellom anna</w:t>
+      </w:r>
+      <w:r>
+        <w:t>:</w:t>
       </w:r>
     </w:p>
     <w:p>
@@ -788,269 +843,20 @@
     </w:p>
     <w:p>
       <w:r>
-        <w:rPr>
-          <w:lang w:val="en-US"/>
-        </w:rPr>
-        <w:t xml:space="preserve">For å </w:t>
+        <w:t>For å installere programtillegget på ei datamaskin som al</w:t>
+      </w:r>
+      <w:r>
+        <w:t>lereie har Microsoft Excel 2010 eller nyare</w:t>
+      </w:r>
+      <w:r>
+        <w:t xml:space="preserve"> installert er det tilstrekkeleg å dobbeltklikke på fila med *.</w:t>
       </w:r>
       <w:proofErr w:type="spellStart"/>
       <w:r>
-        <w:rPr>
-          <w:lang w:val="en-US"/>
-        </w:rPr>
-        <w:t>installere</w:t>
+        <w:t>vsto</w:t>
       </w:r>
       <w:proofErr w:type="spellEnd"/>
       <w:r>
-        <w:rPr>
-          <w:lang w:val="en-US"/>
-        </w:rPr>
-        <w:t xml:space="preserve"> </w:t>
-      </w:r>
-      <w:proofErr w:type="spellStart"/>
-      <w:r>
-        <w:rPr>
-          <w:lang w:val="en-US"/>
-        </w:rPr>
-        <w:t>programtillegget</w:t>
-      </w:r>
-      <w:proofErr w:type="spellEnd"/>
-      <w:r>
-        <w:rPr>
-          <w:lang w:val="en-US"/>
-        </w:rPr>
-        <w:t xml:space="preserve"> </w:t>
-      </w:r>
-      <w:proofErr w:type="spellStart"/>
-      <w:r>
-        <w:rPr>
-          <w:lang w:val="en-US"/>
-        </w:rPr>
-        <w:t>på</w:t>
-      </w:r>
-      <w:proofErr w:type="spellEnd"/>
-      <w:r>
-        <w:rPr>
-          <w:lang w:val="en-US"/>
-        </w:rPr>
-        <w:t xml:space="preserve"> </w:t>
-      </w:r>
-      <w:proofErr w:type="spellStart"/>
-      <w:r>
-        <w:rPr>
-          <w:lang w:val="en-US"/>
-        </w:rPr>
-        <w:t>ei</w:t>
-      </w:r>
-      <w:proofErr w:type="spellEnd"/>
-      <w:r>
-        <w:rPr>
-          <w:lang w:val="en-US"/>
-        </w:rPr>
-        <w:t xml:space="preserve"> </w:t>
-      </w:r>
-      <w:proofErr w:type="spellStart"/>
-      <w:r>
-        <w:rPr>
-          <w:lang w:val="en-US"/>
-        </w:rPr>
-        <w:t>datamaskin</w:t>
-      </w:r>
-      <w:proofErr w:type="spellEnd"/>
-      <w:r>
-        <w:rPr>
-          <w:lang w:val="en-US"/>
-        </w:rPr>
-        <w:t xml:space="preserve"> </w:t>
-      </w:r>
-      <w:proofErr w:type="spellStart"/>
-      <w:r>
-        <w:rPr>
-          <w:lang w:val="en-US"/>
-        </w:rPr>
-        <w:t>som</w:t>
-      </w:r>
-      <w:proofErr w:type="spellEnd"/>
-      <w:r>
-        <w:rPr>
-          <w:lang w:val="en-US"/>
-        </w:rPr>
-        <w:t xml:space="preserve"> </w:t>
-      </w:r>
-      <w:proofErr w:type="spellStart"/>
-      <w:r>
-        <w:rPr>
-          <w:lang w:val="en-US"/>
-        </w:rPr>
-        <w:t>al</w:t>
-      </w:r>
-      <w:r>
-        <w:rPr>
-          <w:lang w:val="en-US"/>
-        </w:rPr>
-        <w:t>lereie</w:t>
-      </w:r>
-      <w:proofErr w:type="spellEnd"/>
-      <w:r>
-        <w:rPr>
-          <w:lang w:val="en-US"/>
-        </w:rPr>
-        <w:t xml:space="preserve"> </w:t>
-      </w:r>
-      <w:proofErr w:type="spellStart"/>
-      <w:r>
-        <w:rPr>
-          <w:lang w:val="en-US"/>
-        </w:rPr>
-        <w:t>har</w:t>
-      </w:r>
-      <w:proofErr w:type="spellEnd"/>
-      <w:r>
-        <w:rPr>
-          <w:lang w:val="en-US"/>
-        </w:rPr>
-        <w:t xml:space="preserve"> Microsoft Excel 2010 </w:t>
-      </w:r>
-      <w:proofErr w:type="spellStart"/>
-      <w:r>
-        <w:rPr>
-          <w:lang w:val="en-US"/>
-        </w:rPr>
-        <w:t>eller</w:t>
-      </w:r>
-      <w:proofErr w:type="spellEnd"/>
-      <w:r>
-        <w:rPr>
-          <w:lang w:val="en-US"/>
-        </w:rPr>
-        <w:t xml:space="preserve"> </w:t>
-      </w:r>
-      <w:proofErr w:type="spellStart"/>
-      <w:r>
-        <w:rPr>
-          <w:lang w:val="en-US"/>
-        </w:rPr>
-        <w:t>nyare</w:t>
-      </w:r>
-      <w:proofErr w:type="spellEnd"/>
-      <w:r>
-        <w:rPr>
-          <w:lang w:val="en-US"/>
-        </w:rPr>
-        <w:t xml:space="preserve"> </w:t>
-      </w:r>
-      <w:proofErr w:type="spellStart"/>
-      <w:r>
-        <w:rPr>
-          <w:lang w:val="en-US"/>
-        </w:rPr>
-        <w:t>installert</w:t>
-      </w:r>
-      <w:proofErr w:type="spellEnd"/>
-      <w:r>
-        <w:rPr>
-          <w:lang w:val="en-US"/>
-        </w:rPr>
-        <w:t xml:space="preserve"> </w:t>
-      </w:r>
-      <w:proofErr w:type="spellStart"/>
-      <w:r>
-        <w:rPr>
-          <w:lang w:val="en-US"/>
-        </w:rPr>
-        <w:t>er</w:t>
-      </w:r>
-      <w:proofErr w:type="spellEnd"/>
-      <w:r>
-        <w:rPr>
-          <w:lang w:val="en-US"/>
-        </w:rPr>
-        <w:t xml:space="preserve"> </w:t>
-      </w:r>
-      <w:proofErr w:type="spellStart"/>
-      <w:r>
-        <w:rPr>
-          <w:lang w:val="en-US"/>
-        </w:rPr>
-        <w:t>det</w:t>
-      </w:r>
-      <w:proofErr w:type="spellEnd"/>
-      <w:r>
-        <w:rPr>
-          <w:lang w:val="en-US"/>
-        </w:rPr>
-        <w:t xml:space="preserve"> </w:t>
-      </w:r>
-      <w:bookmarkStart w:id="2" w:name="_GoBack"/>
-      <w:bookmarkEnd w:id="2"/>
-      <w:proofErr w:type="spellStart"/>
-      <w:r>
-        <w:rPr>
-          <w:lang w:val="en-US"/>
-        </w:rPr>
-        <w:t>tilstrekkeleg</w:t>
-      </w:r>
-      <w:proofErr w:type="spellEnd"/>
-      <w:r>
-        <w:rPr>
-          <w:lang w:val="en-US"/>
-        </w:rPr>
-        <w:t xml:space="preserve"> å </w:t>
-      </w:r>
-      <w:proofErr w:type="spellStart"/>
-      <w:r>
-        <w:rPr>
-          <w:lang w:val="en-US"/>
-        </w:rPr>
-        <w:t>dobbeltklikke</w:t>
-      </w:r>
-      <w:proofErr w:type="spellEnd"/>
-      <w:r>
-        <w:rPr>
-          <w:lang w:val="en-US"/>
-        </w:rPr>
-        <w:t xml:space="preserve"> </w:t>
-      </w:r>
-      <w:proofErr w:type="spellStart"/>
-      <w:r>
-        <w:rPr>
-          <w:lang w:val="en-US"/>
-        </w:rPr>
-        <w:t>på</w:t>
-      </w:r>
-      <w:proofErr w:type="spellEnd"/>
-      <w:r>
-        <w:rPr>
-          <w:lang w:val="en-US"/>
-        </w:rPr>
-        <w:t xml:space="preserve"> </w:t>
-      </w:r>
-      <w:proofErr w:type="spellStart"/>
-      <w:r>
-        <w:rPr>
-          <w:lang w:val="en-US"/>
-        </w:rPr>
-        <w:t>fila</w:t>
-      </w:r>
-      <w:proofErr w:type="spellEnd"/>
-      <w:r>
-        <w:rPr>
-          <w:lang w:val="en-US"/>
-        </w:rPr>
-        <w:t xml:space="preserve"> med *.</w:t>
-      </w:r>
-      <w:proofErr w:type="spellStart"/>
-      <w:r>
-        <w:rPr>
-          <w:lang w:val="en-US"/>
-        </w:rPr>
-        <w:t>vsto</w:t>
-      </w:r>
-      <w:proofErr w:type="spellEnd"/>
-      <w:r>
-        <w:rPr>
-          <w:lang w:val="en-US"/>
-        </w:rPr>
         <w:t xml:space="preserve"> ending. </w:t>
       </w:r>
       <w:r>
@@ -1076,7 +882,7 @@
       <w:pPr>
         <w:pStyle w:val="Heading1"/>
       </w:pPr>
-      <w:bookmarkStart w:id="3" w:name="_Toc389811127"/>
+      <w:bookmarkStart w:id="2" w:name="_Toc389811127"/>
       <w:r>
         <w:lastRenderedPageBreak/>
         <w:t>Omgrep</w:t>
@@ -1084,7 +890,7 @@
       <w:r>
         <w:t xml:space="preserve"> &amp; Definisjonar</w:t>
       </w:r>
-      <w:bookmarkEnd w:id="3"/>
+      <w:bookmarkEnd w:id="2"/>
     </w:p>
     <w:tbl>
       <w:tblPr>
@@ -1106,6 +912,8 @@
             <w:tcW w:w="2503" w:type="dxa"/>
           </w:tcPr>
           <w:p>
+            <w:bookmarkStart w:id="3" w:name="_GoBack"/>
+            <w:bookmarkEnd w:id="3"/>
             <w:r>
               <w:t>Omgrep</w:t>
             </w:r>
@@ -1148,6 +956,9 @@
             <w:pPr>
               <w:cnfStyle w:val="000000100000" w:firstRow="0" w:lastRow="0" w:firstColumn="0" w:lastColumn="0" w:oddVBand="0" w:evenVBand="0" w:oddHBand="1" w:evenHBand="0" w:firstRowFirstColumn="0" w:firstRowLastColumn="0" w:lastRowFirstColumn="0" w:lastRowLastColumn="0"/>
             </w:pPr>
+            <w:r>
+              <w:t>Ein definisjon av eitt målbart fenomen som består av eitt variabel namn, ei plassering i eitt hierarki, ei måleeining, ei tidsoppløysing og ein krinstype som variabelen er knytt mot.</w:t>
+            </w:r>
           </w:p>
         </w:tc>
       </w:tr>
@@ -1162,7 +973,7 @@
           </w:tcPr>
           <w:p>
             <w:r>
-              <w:t>Krins</w:t>
+              <w:t>Krinsnamn</w:t>
             </w:r>
           </w:p>
         </w:tc>
@@ -1174,6 +985,125 @@
             <w:pPr>
               <w:cnfStyle w:val="000000010000" w:firstRow="0" w:lastRow="0" w:firstColumn="0" w:lastColumn="0" w:oddVBand="0" w:evenVBand="0" w:oddHBand="0" w:evenHBand="1" w:firstRowFirstColumn="0" w:firstRowLastColumn="0" w:lastRowFirstColumn="0" w:lastRowLastColumn="0"/>
             </w:pPr>
+            <w:r>
+              <w:t>Namn på ein krins, treng ikkje vere unikt</w:t>
+            </w:r>
+          </w:p>
+        </w:tc>
+      </w:tr>
+      <w:tr>
+        <w:trPr>
+          <w:cnfStyle w:val="000000100000" w:firstRow="0" w:lastRow="0" w:firstColumn="0" w:lastColumn="0" w:oddVBand="0" w:evenVBand="0" w:oddHBand="1" w:evenHBand="0" w:firstRowFirstColumn="0" w:firstRowLastColumn="0" w:lastRowFirstColumn="0" w:lastRowLastColumn="0"/>
+        </w:trPr>
+        <w:tc>
+          <w:tcPr>
+            <w:cnfStyle w:val="001000000000" w:firstRow="0" w:lastRow="0" w:firstColumn="1" w:lastColumn="0" w:oddVBand="0" w:evenVBand="0" w:oddHBand="0" w:evenHBand="0" w:firstRowFirstColumn="0" w:firstRowLastColumn="0" w:lastRowFirstColumn="0" w:lastRowLastColumn="0"/>
+            <w:tcW w:w="2503" w:type="dxa"/>
+          </w:tcPr>
+          <w:p>
+            <w:r>
+              <w:t>Gruppe/region</w:t>
+            </w:r>
+          </w:p>
+        </w:tc>
+        <w:tc>
+          <w:tcPr>
+            <w:tcW w:w="5007" w:type="dxa"/>
+          </w:tcPr>
+          <w:p>
+            <w:pPr>
+              <w:cnfStyle w:val="000000100000" w:firstRow="0" w:lastRow="0" w:firstColumn="0" w:lastColumn="0" w:oddVBand="0" w:evenVBand="0" w:oddHBand="1" w:evenHBand="0" w:firstRowFirstColumn="0" w:firstRowLastColumn="0" w:lastRowFirstColumn="0" w:lastRowLastColumn="0"/>
+            </w:pPr>
+            <w:r>
+              <w:t>Eitt ekstra namn som kan leggast til kvar variabel, treng ikkje vere unikt</w:t>
+            </w:r>
+          </w:p>
+        </w:tc>
+      </w:tr>
+      <w:tr>
+        <w:trPr>
+          <w:cnfStyle w:val="000000010000" w:firstRow="0" w:lastRow="0" w:firstColumn="0" w:lastColumn="0" w:oddVBand="0" w:evenVBand="0" w:oddHBand="0" w:evenHBand="1" w:firstRowFirstColumn="0" w:firstRowLastColumn="0" w:lastRowFirstColumn="0" w:lastRowLastColumn="0"/>
+        </w:trPr>
+        <w:tc>
+          <w:tcPr>
+            <w:cnfStyle w:val="001000000000" w:firstRow="0" w:lastRow="0" w:firstColumn="1" w:lastColumn="0" w:oddVBand="0" w:evenVBand="0" w:oddHBand="0" w:evenHBand="0" w:firstRowFirstColumn="0" w:firstRowLastColumn="0" w:lastRowFirstColumn="0" w:lastRowLastColumn="0"/>
+            <w:tcW w:w="2503" w:type="dxa"/>
+          </w:tcPr>
+          <w:p>
+            <w:r>
+              <w:t>Tidseining</w:t>
+            </w:r>
+          </w:p>
+        </w:tc>
+        <w:tc>
+          <w:tcPr>
+            <w:tcW w:w="5007" w:type="dxa"/>
+          </w:tcPr>
+          <w:p>
+            <w:pPr>
+              <w:cnfStyle w:val="000000010000" w:firstRow="0" w:lastRow="0" w:firstColumn="0" w:lastColumn="0" w:oddVBand="0" w:evenVBand="0" w:oddHBand="0" w:evenHBand="1" w:firstRowFirstColumn="0" w:firstRowLastColumn="0" w:lastRowFirstColumn="0" w:lastRowLastColumn="0"/>
+            </w:pPr>
+            <w:r>
+              <w:t>Statistikkvariablar kan lagrast med tre tidsoppløysingar: år, år og kvartal eller år og månad.</w:t>
+            </w:r>
+          </w:p>
+        </w:tc>
+      </w:tr>
+      <w:tr>
+        <w:trPr>
+          <w:cnfStyle w:val="000000100000" w:firstRow="0" w:lastRow="0" w:firstColumn="0" w:lastColumn="0" w:oddVBand="0" w:evenVBand="0" w:oddHBand="1" w:evenHBand="0" w:firstRowFirstColumn="0" w:firstRowLastColumn="0" w:lastRowFirstColumn="0" w:lastRowLastColumn="0"/>
+        </w:trPr>
+        <w:tc>
+          <w:tcPr>
+            <w:cnfStyle w:val="001000000000" w:firstRow="0" w:lastRow="0" w:firstColumn="1" w:lastColumn="0" w:oddVBand="0" w:evenVBand="0" w:oddHBand="0" w:evenHBand="0" w:firstRowFirstColumn="0" w:firstRowLastColumn="0" w:lastRowFirstColumn="0" w:lastRowLastColumn="0"/>
+            <w:tcW w:w="2503" w:type="dxa"/>
+          </w:tcPr>
+          <w:p>
+            <w:r>
+              <w:t>Måleeining</w:t>
+            </w:r>
+          </w:p>
+        </w:tc>
+        <w:tc>
+          <w:tcPr>
+            <w:tcW w:w="5007" w:type="dxa"/>
+          </w:tcPr>
+          <w:p>
+            <w:pPr>
+              <w:cnfStyle w:val="000000100000" w:firstRow="0" w:lastRow="0" w:firstColumn="0" w:lastColumn="0" w:oddVBand="0" w:evenVBand="0" w:oddHBand="1" w:evenHBand="0" w:firstRowFirstColumn="0" w:firstRowLastColumn="0" w:lastRowFirstColumn="0" w:lastRowLastColumn="0"/>
+            </w:pPr>
+            <w:r>
+              <w:t>Statistikkvariablar er knytte til ei måleeining, t.d. tonn, kilo, kubikkmeter, absolutte tal etc.</w:t>
+            </w:r>
+          </w:p>
+        </w:tc>
+      </w:tr>
+      <w:tr>
+        <w:trPr>
+          <w:cnfStyle w:val="000000010000" w:firstRow="0" w:lastRow="0" w:firstColumn="0" w:lastColumn="0" w:oddVBand="0" w:evenVBand="0" w:oddHBand="0" w:evenHBand="1" w:firstRowFirstColumn="0" w:firstRowLastColumn="0" w:lastRowFirstColumn="0" w:lastRowLastColumn="0"/>
+        </w:trPr>
+        <w:tc>
+          <w:tcPr>
+            <w:cnfStyle w:val="001000000000" w:firstRow="0" w:lastRow="0" w:firstColumn="1" w:lastColumn="0" w:oddVBand="0" w:evenVBand="0" w:oddHBand="0" w:evenHBand="0" w:firstRowFirstColumn="0" w:firstRowLastColumn="0" w:lastRowFirstColumn="0" w:lastRowLastColumn="0"/>
+            <w:tcW w:w="2503" w:type="dxa"/>
+          </w:tcPr>
+          <w:p>
+            <w:r>
+              <w:t>Krinstype</w:t>
+            </w:r>
+          </w:p>
+        </w:tc>
+        <w:tc>
+          <w:tcPr>
+            <w:tcW w:w="5007" w:type="dxa"/>
+          </w:tcPr>
+          <w:p>
+            <w:pPr>
+              <w:cnfStyle w:val="000000010000" w:firstRow="0" w:lastRow="0" w:firstColumn="0" w:lastColumn="0" w:oddVBand="0" w:evenVBand="0" w:oddHBand="0" w:evenHBand="1" w:firstRowFirstColumn="0" w:firstRowLastColumn="0" w:lastRowFirstColumn="0" w:lastRowLastColumn="0"/>
+            </w:pPr>
+            <w:r>
+              <w:t>Statistikkvariablar kan vere knytte til ein geografisk krinstype, t.d. ein kommune, eitt fylke eller ein grunnkrins.</w:t>
+            </w:r>
           </w:p>
         </w:tc>
       </w:tr>
@@ -1200,6 +1130,9 @@
             <w:pPr>
               <w:cnfStyle w:val="000000100000" w:firstRow="0" w:lastRow="0" w:firstColumn="0" w:lastColumn="0" w:oddVBand="0" w:evenVBand="0" w:oddHBand="1" w:evenHBand="0" w:firstRowFirstColumn="0" w:firstRowLastColumn="0" w:lastRowFirstColumn="0" w:lastRowLastColumn="0"/>
             </w:pPr>
+            <w:r>
+              <w:t>Dersom statistikkvariablar er knytte til ein geografisk krinstype vil krins Iden fortelje kva krins, t.d. kva kommune data er knytte mot.</w:t>
+            </w:r>
           </w:p>
         </w:tc>
       </w:tr>
@@ -1214,7 +1147,7 @@
           </w:tcPr>
           <w:p>
             <w:r>
-              <w:t>Krinsnamn</w:t>
+              <w:t>Verdi</w:t>
             </w:r>
           </w:p>
         </w:tc>
@@ -1226,54 +1159,9 @@
             <w:pPr>
               <w:cnfStyle w:val="000000010000" w:firstRow="0" w:lastRow="0" w:firstColumn="0" w:lastColumn="0" w:oddVBand="0" w:evenVBand="0" w:oddHBand="0" w:evenHBand="1" w:firstRowFirstColumn="0" w:firstRowLastColumn="0" w:lastRowFirstColumn="0" w:lastRowLastColumn="0"/>
             </w:pPr>
-          </w:p>
-        </w:tc>
-      </w:tr>
-      <w:tr>
-        <w:trPr>
-          <w:cnfStyle w:val="000000100000" w:firstRow="0" w:lastRow="0" w:firstColumn="0" w:lastColumn="0" w:oddVBand="0" w:evenVBand="0" w:oddHBand="1" w:evenHBand="0" w:firstRowFirstColumn="0" w:firstRowLastColumn="0" w:lastRowFirstColumn="0" w:lastRowLastColumn="0"/>
-        </w:trPr>
-        <w:tc>
-          <w:tcPr>
-            <w:cnfStyle w:val="001000000000" w:firstRow="0" w:lastRow="0" w:firstColumn="1" w:lastColumn="0" w:oddVBand="0" w:evenVBand="0" w:oddHBand="0" w:evenHBand="0" w:firstRowFirstColumn="0" w:firstRowLastColumn="0" w:lastRowFirstColumn="0" w:lastRowLastColumn="0"/>
-            <w:tcW w:w="2503" w:type="dxa"/>
-          </w:tcPr>
-          <w:p>
             <w:r>
-              <w:t>Gruppe/region</w:t>
+              <w:t>Den numeriske verdien som vert lagra saman med statistikkvariabeldefinisjonen.</w:t>
             </w:r>
-          </w:p>
-        </w:tc>
-        <w:tc>
-          <w:tcPr>
-            <w:tcW w:w="5007" w:type="dxa"/>
-          </w:tcPr>
-          <w:p>
-            <w:pPr>
-              <w:cnfStyle w:val="000000100000" w:firstRow="0" w:lastRow="0" w:firstColumn="0" w:lastColumn="0" w:oddVBand="0" w:evenVBand="0" w:oddHBand="1" w:evenHBand="0" w:firstRowFirstColumn="0" w:firstRowLastColumn="0" w:lastRowFirstColumn="0" w:lastRowLastColumn="0"/>
-            </w:pPr>
-          </w:p>
-        </w:tc>
-      </w:tr>
-      <w:tr>
-        <w:trPr>
-          <w:cnfStyle w:val="000000010000" w:firstRow="0" w:lastRow="0" w:firstColumn="0" w:lastColumn="0" w:oddVBand="0" w:evenVBand="0" w:oddHBand="0" w:evenHBand="1" w:firstRowFirstColumn="0" w:firstRowLastColumn="0" w:lastRowFirstColumn="0" w:lastRowLastColumn="0"/>
-        </w:trPr>
-        <w:tc>
-          <w:tcPr>
-            <w:cnfStyle w:val="001000000000" w:firstRow="0" w:lastRow="0" w:firstColumn="1" w:lastColumn="0" w:oddVBand="0" w:evenVBand="0" w:oddHBand="0" w:evenHBand="0" w:firstRowFirstColumn="0" w:firstRowLastColumn="0" w:lastRowFirstColumn="0" w:lastRowLastColumn="0"/>
-            <w:tcW w:w="2503" w:type="dxa"/>
-          </w:tcPr>
-          <w:p/>
-        </w:tc>
-        <w:tc>
-          <w:tcPr>
-            <w:tcW w:w="5007" w:type="dxa"/>
-          </w:tcPr>
-          <w:p>
-            <w:pPr>
-              <w:cnfStyle w:val="000000010000" w:firstRow="0" w:lastRow="0" w:firstColumn="0" w:lastColumn="0" w:oddVBand="0" w:evenVBand="0" w:oddHBand="0" w:evenHBand="1" w:firstRowFirstColumn="0" w:firstRowLastColumn="0" w:lastRowFirstColumn="0" w:lastRowLastColumn="0"/>
-            </w:pPr>
           </w:p>
         </w:tc>
       </w:tr>
@@ -1332,7 +1220,7 @@
       <w:r>
         <w:rPr>
           <w:noProof/>
-          <w:lang w:val="en-US"/>
+          <w:lang w:eastAsia="nn-NO"/>
         </w:rPr>
         <w:drawing>
           <wp:inline distT="0" distB="0" distL="0" distR="0" wp14:anchorId="36178F71" wp14:editId="387754D8">
@@ -1380,7 +1268,7 @@
       <w:r>
         <w:rPr>
           <w:noProof/>
-          <w:lang w:val="en-US"/>
+          <w:lang w:eastAsia="nn-NO"/>
         </w:rPr>
         <w:drawing>
           <wp:inline distT="0" distB="0" distL="0" distR="0" wp14:anchorId="299695C1" wp14:editId="04F013C0">
@@ -1477,7 +1365,7 @@
       <w:r>
         <w:rPr>
           <w:noProof/>
-          <w:lang w:val="en-US"/>
+          <w:lang w:eastAsia="nn-NO"/>
         </w:rPr>
         <w:drawing>
           <wp:inline distT="0" distB="0" distL="0" distR="0" wp14:anchorId="2256D7CC" wp14:editId="640E54A0">
@@ -1617,7 +1505,7 @@
       <w:r>
         <w:rPr>
           <w:noProof/>
-          <w:lang w:val="en-US"/>
+          <w:lang w:eastAsia="nn-NO"/>
         </w:rPr>
         <w:drawing>
           <wp:inline distT="0" distB="0" distL="0" distR="0" wp14:anchorId="2B3CAEFC" wp14:editId="5211C260">
@@ -1738,7 +1626,7 @@
       <w:r>
         <w:rPr>
           <w:noProof/>
-          <w:lang w:val="en-US"/>
+          <w:lang w:eastAsia="nn-NO"/>
         </w:rPr>
         <w:drawing>
           <wp:inline distT="0" distB="0" distL="0" distR="0" wp14:anchorId="09312F65" wp14:editId="14C21550">
@@ -1984,7 +1872,7 @@
       <w:r>
         <w:rPr>
           <w:noProof/>
-          <w:lang w:val="en-US"/>
+          <w:lang w:eastAsia="nn-NO"/>
         </w:rPr>
         <w:drawing>
           <wp:inline distT="0" distB="0" distL="0" distR="0" wp14:anchorId="55C91472" wp14:editId="39E5900E">
@@ -2051,7 +1939,7 @@
       <w:r>
         <w:rPr>
           <w:noProof/>
-          <w:lang w:val="en-US"/>
+          <w:lang w:eastAsia="nn-NO"/>
         </w:rPr>
         <w:drawing>
           <wp:inline distT="0" distB="0" distL="0" distR="0" wp14:anchorId="552F8A41" wp14:editId="051F36E3">
@@ -2583,7 +2471,7 @@
       <w:r>
         <w:rPr>
           <w:noProof/>
-          <w:lang w:val="en-US"/>
+          <w:lang w:eastAsia="nn-NO"/>
         </w:rPr>
         <w:drawing>
           <wp:inline distT="0" distB="0" distL="0" distR="0" wp14:anchorId="6F8F1219" wp14:editId="21B925D8">
@@ -2815,7 +2703,7 @@
       <w:r>
         <w:rPr>
           <w:noProof/>
-          <w:lang w:val="en-US"/>
+          <w:lang w:eastAsia="nn-NO"/>
         </w:rPr>
         <w:drawing>
           <wp:inline distT="0" distB="0" distL="0" distR="0" wp14:anchorId="1E011B49" wp14:editId="5038DB2C">
@@ -2913,7 +2801,7 @@
       <w:r>
         <w:rPr>
           <w:noProof/>
-          <w:lang w:val="en-US"/>
+          <w:lang w:eastAsia="nn-NO"/>
         </w:rPr>
         <w:drawing>
           <wp:inline distT="0" distB="0" distL="0" distR="0" wp14:anchorId="7A7E9882" wp14:editId="65ADA677">
@@ -3002,7 +2890,7 @@
       <w:r>
         <w:rPr>
           <w:noProof/>
-          <w:lang w:val="en-US"/>
+          <w:lang w:eastAsia="nn-NO"/>
         </w:rPr>
         <w:drawing>
           <wp:inline distT="0" distB="0" distL="0" distR="0" wp14:anchorId="31E5BE9C" wp14:editId="55CE29BB">
@@ -3217,7 +3105,7 @@
       <w:r>
         <w:rPr>
           <w:noProof/>
-          <w:lang w:val="en-US"/>
+          <w:lang w:eastAsia="nn-NO"/>
         </w:rPr>
         <w:drawing>
           <wp:inline distT="0" distB="0" distL="0" distR="0" wp14:anchorId="650F5D15" wp14:editId="6C02CE7A">
@@ -3273,7 +3161,7 @@
       <w:r>
         <w:rPr>
           <w:noProof/>
-          <w:lang w:val="en-US"/>
+          <w:lang w:eastAsia="nn-NO"/>
         </w:rPr>
         <w:lastRenderedPageBreak/>
         <w:drawing>
@@ -3448,7 +3336,7 @@
       <w:r>
         <w:rPr>
           <w:noProof/>
-          <w:lang w:val="en-US"/>
+          <w:lang w:eastAsia="nn-NO"/>
         </w:rPr>
         <w:drawing>
           <wp:inline distT="0" distB="0" distL="0" distR="0" wp14:anchorId="4350BE7E" wp14:editId="13804F52">
@@ -3515,7 +3403,7 @@
       <w:r>
         <w:rPr>
           <w:noProof/>
-          <w:lang w:val="en-US"/>
+          <w:lang w:eastAsia="nn-NO"/>
         </w:rPr>
         <w:drawing>
           <wp:inline distT="0" distB="0" distL="0" distR="0" wp14:anchorId="04A5C921" wp14:editId="6BF0030E">
@@ -3567,7 +3455,7 @@
       <w:r>
         <w:rPr>
           <w:noProof/>
-          <w:lang w:val="en-US"/>
+          <w:lang w:eastAsia="nn-NO"/>
         </w:rPr>
         <w:drawing>
           <wp:inline distT="0" distB="0" distL="0" distR="0" wp14:anchorId="7393D968" wp14:editId="4B73C19C">
@@ -3812,7 +3700,7 @@
       <w:r>
         <w:rPr>
           <w:noProof/>
-          <w:lang w:val="en-US"/>
+          <w:lang w:eastAsia="nn-NO"/>
         </w:rPr>
         <w:drawing>
           <wp:inline distT="0" distB="0" distL="0" distR="0" wp14:anchorId="12F79489" wp14:editId="4B5FF8C5">
@@ -3881,7 +3769,7 @@
       <w:r>
         <w:rPr>
           <w:noProof/>
-          <w:lang w:val="en-US"/>
+          <w:lang w:eastAsia="nn-NO"/>
         </w:rPr>
         <w:lastRenderedPageBreak/>
         <w:drawing>
@@ -3938,7 +3826,7 @@
       <w:r>
         <w:rPr>
           <w:noProof/>
-          <w:lang w:val="en-US"/>
+          <w:lang w:eastAsia="nn-NO"/>
         </w:rPr>
         <w:drawing>
           <wp:inline distT="0" distB="0" distL="0" distR="0" wp14:anchorId="55C21598" wp14:editId="11C3480E">
@@ -4091,7 +3979,7 @@
       <w:r>
         <w:rPr>
           <w:noProof/>
-          <w:lang w:val="en-US"/>
+          <w:lang w:eastAsia="nn-NO"/>
         </w:rPr>
         <w:drawing>
           <wp:inline distT="0" distB="0" distL="0" distR="0" wp14:anchorId="5E16398B" wp14:editId="15AA752C">
@@ -4188,7 +4076,7 @@
       <w:rPr>
         <w:noProof/>
       </w:rPr>
-      <w:t>20</w:t>
+      <w:t>4</w:t>
     </w:r>
     <w:r>
       <w:fldChar w:fldCharType="end"/>
@@ -4219,7 +4107,7 @@
       <w:rPr>
         <w:noProof/>
       </w:rPr>
-      <w:t>21</w:t>
+      <w:t>5</w:t>
     </w:r>
     <w:r>
       <w:fldChar w:fldCharType="end"/>
@@ -4237,7 +4125,7 @@
     <w:r>
       <w:rPr>
         <w:noProof/>
-        <w:lang w:val="en-US"/>
+        <w:lang w:eastAsia="nn-NO"/>
       </w:rPr>
       <w:drawing>
         <wp:anchor distT="0" distB="0" distL="114300" distR="114300" simplePos="0" relativeHeight="251660288" behindDoc="1" locked="0" layoutInCell="0" allowOverlap="1" wp14:anchorId="6C45A308" wp14:editId="468C6563">
@@ -4327,7 +4215,7 @@
     <w:r>
       <w:rPr>
         <w:noProof/>
-        <w:lang w:val="en-US"/>
+        <w:lang w:eastAsia="nn-NO"/>
       </w:rPr>
       <w:drawing>
         <wp:anchor distT="0" distB="0" distL="114300" distR="114300" simplePos="0" relativeHeight="251661312" behindDoc="1" locked="0" layoutInCell="0" allowOverlap="1" wp14:anchorId="7B66D48A" wp14:editId="32F49C62">
@@ -4398,7 +4286,7 @@
     <w:r>
       <w:rPr>
         <w:noProof/>
-        <w:lang w:val="en-US"/>
+        <w:lang w:eastAsia="nn-NO"/>
       </w:rPr>
       <w:drawing>
         <wp:anchor distT="0" distB="0" distL="114300" distR="114300" simplePos="0" relativeHeight="251663360" behindDoc="1" locked="0" layoutInCell="0" allowOverlap="1" wp14:anchorId="6D2024CE" wp14:editId="0530DE70">
@@ -4469,7 +4357,7 @@
     <w:r>
       <w:rPr>
         <w:noProof/>
-        <w:lang w:val="en-US"/>
+        <w:lang w:eastAsia="nn-NO"/>
       </w:rPr>
       <mc:AlternateContent>
         <mc:Choice Requires="wps">
@@ -4542,7 +4430,7 @@
         </mc:Choice>
         <mc:Fallback>
           <w:pict>
-            <v:rect w14:anchorId="73E569D6" id="Rectangle 2" o:spid="_x0000_s1026" style="position:absolute;margin-left:0;margin-top:0;width:595.3pt;height:841.9pt;z-index:-251657216;visibility:visible;mso-wrap-style:square;mso-width-percent:0;mso-height-percent:0;mso-wrap-distance-left:9pt;mso-wrap-distance-top:0;mso-wrap-distance-right:9pt;mso-wrap-distance-bottom:0;mso-position-horizontal:absolute;mso-position-horizontal-relative:page;mso-position-vertical:absolute;mso-position-vertical-relative:page;mso-width-percent:0;mso-height-percent:0;mso-width-relative:margin;mso-height-relative:margin;v-text-anchor:middle" o:gfxdata="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" fillcolor="#09c" stroked="f" strokeweight="2pt">
+            <v:rect w14:anchorId="1196E09D" id="Rectangle 2" o:spid="_x0000_s1026" style="position:absolute;margin-left:0;margin-top:0;width:595.3pt;height:841.9pt;z-index:-251657216;visibility:visible;mso-wrap-style:square;mso-width-percent:0;mso-height-percent:0;mso-wrap-distance-left:9pt;mso-wrap-distance-top:0;mso-wrap-distance-right:9pt;mso-wrap-distance-bottom:0;mso-position-horizontal:absolute;mso-position-horizontal-relative:page;mso-position-vertical:absolute;mso-position-vertical-relative:page;mso-width-percent:0;mso-height-percent:0;mso-width-relative:margin;mso-height-relative:margin;v-text-anchor:middle" o:gfxdata="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" fillcolor="#09c" stroked="f" strokeweight="2pt">
               <w10:wrap anchorx="page" anchory="page"/>
               <w10:anchorlock/>
             </v:rect>
@@ -4556,7 +4444,7 @@
 
 <file path=word/numbering.xml><?xml version="1.0" encoding="utf-8"?>
 <w:numbering xmlns:wpc="http://schemas.microsoft.com/office/word/2010/wordprocessingCanvas" xmlns:mc="http://schemas.openxmlformats.org/markup-compatibility/2006" xmlns:o="urn:schemas-microsoft-com:office:office" xmlns:r="http://schemas.openxmlformats.org/officeDocument/2006/relationships" xmlns:m="http://schemas.openxmlformats.org/officeDocument/2006/math" xmlns:v="urn:schemas-microsoft-com:vml" xmlns:wp14="http://schemas.microsoft.com/office/word/2010/wordprocessingDrawing" xmlns:wp="http://schemas.openxmlformats.org/drawingml/2006/wordprocessingDrawing" xmlns:w10="urn:schemas-microsoft-com:office:word" xmlns:w="http://schemas.openxmlformats.org/wordprocessingml/2006/main" xmlns:w14="http://schemas.microsoft.com/office/word/2010/wordml" xmlns:w15="http://schemas.microsoft.com/office/word/2012/wordml" xmlns:wpg="http://schemas.microsoft.com/office/word/2010/wordprocessingGroup" xmlns:wpi="http://schemas.microsoft.com/office/word/2010/wordprocessingInk" xmlns:wne="http://schemas.microsoft.com/office/word/2006/wordml" xmlns:wps="http://schemas.microsoft.com/office/word/2010/wordprocessingShape" mc:Ignorable="w14 w15 wp14">
-  <w:abstractNum w:abstractNumId="0">
+  <w:abstractNum w:abstractNumId="0" w15:restartNumberingAfterBreak="0">
     <w:nsid w:val="0A365E55"/>
     <w:multiLevelType w:val="hybridMultilevel"/>
     <w:tmpl w:val="9F9EEDCA"/>
@@ -4672,7 +4560,7 @@
       </w:rPr>
     </w:lvl>
   </w:abstractNum>
-  <w:abstractNum w:abstractNumId="1">
+  <w:abstractNum w:abstractNumId="1" w15:restartNumberingAfterBreak="0">
     <w:nsid w:val="248371ED"/>
     <w:multiLevelType w:val="hybridMultilevel"/>
     <w:tmpl w:val="FAD8F25E"/>
@@ -4784,7 +4672,7 @@
       </w:rPr>
     </w:lvl>
   </w:abstractNum>
-  <w:abstractNum w:abstractNumId="2">
+  <w:abstractNum w:abstractNumId="2" w15:restartNumberingAfterBreak="0">
     <w:nsid w:val="2F85315A"/>
     <w:multiLevelType w:val="hybridMultilevel"/>
     <w:tmpl w:val="5AFE34A2"/>
@@ -4873,7 +4761,7 @@
       </w:pPr>
     </w:lvl>
   </w:abstractNum>
-  <w:abstractNum w:abstractNumId="3">
+  <w:abstractNum w:abstractNumId="3" w15:restartNumberingAfterBreak="0">
     <w:nsid w:val="41C558DE"/>
     <w:multiLevelType w:val="multilevel"/>
     <w:tmpl w:val="0262AD4E"/>
@@ -4968,7 +4856,7 @@
       </w:pPr>
     </w:lvl>
   </w:abstractNum>
-  <w:abstractNum w:abstractNumId="4">
+  <w:abstractNum w:abstractNumId="4" w15:restartNumberingAfterBreak="0">
     <w:nsid w:val="4D4A6412"/>
     <w:multiLevelType w:val="hybridMultilevel"/>
     <w:tmpl w:val="4FDABFE0"/>
@@ -5081,7 +4969,7 @@
       </w:rPr>
     </w:lvl>
   </w:abstractNum>
-  <w:abstractNum w:abstractNumId="5">
+  <w:abstractNum w:abstractNumId="5" w15:restartNumberingAfterBreak="0">
     <w:nsid w:val="53D272FE"/>
     <w:multiLevelType w:val="hybridMultilevel"/>
     <w:tmpl w:val="820A4EB2"/>
@@ -5170,7 +5058,7 @@
       </w:pPr>
     </w:lvl>
   </w:abstractNum>
-  <w:abstractNum w:abstractNumId="6">
+  <w:abstractNum w:abstractNumId="6" w15:restartNumberingAfterBreak="0">
     <w:nsid w:val="62DB3101"/>
     <w:multiLevelType w:val="hybridMultilevel"/>
     <w:tmpl w:val="644C11E0"/>
@@ -5259,7 +5147,7 @@
       </w:pPr>
     </w:lvl>
   </w:abstractNum>
-  <w:abstractNum w:abstractNumId="7">
+  <w:abstractNum w:abstractNumId="7" w15:restartNumberingAfterBreak="0">
     <w:nsid w:val="692C13C2"/>
     <w:multiLevelType w:val="hybridMultilevel"/>
     <w:tmpl w:val="238276CA"/>
@@ -5371,7 +5259,7 @@
       </w:rPr>
     </w:lvl>
   </w:abstractNum>
-  <w:abstractNum w:abstractNumId="8">
+  <w:abstractNum w:abstractNumId="8" w15:restartNumberingAfterBreak="0">
     <w:nsid w:val="719E0877"/>
     <w:multiLevelType w:val="hybridMultilevel"/>
     <w:tmpl w:val="F8544480"/>
@@ -5484,7 +5372,7 @@
       </w:rPr>
     </w:lvl>
   </w:abstractNum>
-  <w:abstractNum w:abstractNumId="9">
+  <w:abstractNum w:abstractNumId="9" w15:restartNumberingAfterBreak="0">
     <w:nsid w:val="73013F8B"/>
     <w:multiLevelType w:val="hybridMultilevel"/>
     <w:tmpl w:val="23B4359A"/>
@@ -5600,7 +5488,7 @@
       </w:rPr>
     </w:lvl>
   </w:abstractNum>
-  <w:abstractNum w:abstractNumId="10">
+  <w:abstractNum w:abstractNumId="10" w15:restartNumberingAfterBreak="0">
     <w:nsid w:val="7B801F21"/>
     <w:multiLevelType w:val="hybridMultilevel"/>
     <w:tmpl w:val="DB642BEE"/>
@@ -7144,7 +7032,7 @@
     <w:charset w:val="00"/>
     <w:family w:val="modern"/>
     <w:pitch w:val="fixed"/>
-    <w:sig w:usb0="E0002AFF" w:usb1="C0007843" w:usb2="00000009" w:usb3="00000000" w:csb0="000001FF" w:csb1="00000000"/>
+    <w:sig w:usb0="E0002EFF" w:usb1="C0007843" w:usb2="00000009" w:usb3="00000000" w:csb0="000001FF" w:csb1="00000000"/>
   </w:font>
   <w:font w:name="Wingdings">
     <w:panose1 w:val="05000000000000000000"/>
@@ -7179,7 +7067,7 @@
     <w:charset w:val="00"/>
     <w:family w:val="swiss"/>
     <w:pitch w:val="variable"/>
-    <w:sig w:usb0="E0002AFF" w:usb1="C0007843" w:usb2="00000009" w:usb3="00000000" w:csb0="000001FF" w:csb1="00000000"/>
+    <w:sig w:usb0="E0002EFF" w:usb1="C0007843" w:usb2="00000009" w:usb3="00000000" w:csb0="000001FF" w:csb1="00000000"/>
   </w:font>
   <w:font w:name="Helvetica Neue">
     <w:altName w:val="Times New Roman"/>
@@ -7209,7 +7097,7 @@
     <w:charset w:val="00"/>
     <w:family w:val="swiss"/>
     <w:pitch w:val="variable"/>
-    <w:sig w:usb0="00000287" w:usb1="00000003" w:usb2="00000000" w:usb3="00000000" w:csb0="0000009F" w:csb1="00000000"/>
+    <w:sig w:usb0="00000687" w:usb1="00000000" w:usb2="00000000" w:usb3="00000000" w:csb0="0000009F" w:csb1="00000000"/>
   </w:font>
   <w:font w:name="Calibri Light">
     <w:panose1 w:val="020F0302020204030204"/>
@@ -7238,6 +7126,7 @@
   <w:rsids>
     <w:rsidRoot w:val="006D4BED"/>
     <w:rsid w:val="00024277"/>
+    <w:rsid w:val="000D4385"/>
     <w:rsid w:val="006D4BED"/>
     <w:rsid w:val="00AF0DCF"/>
     <w:rsid w:val="00BA7B77"/>
@@ -8015,7 +7904,7 @@
 
 <file path=customXml/item1.xml><?xml version="1.0" encoding="utf-8"?>
 <CoverPageProperties xmlns="http://schemas.microsoft.com/office/2006/coverPageProps">
-  <PublishDate>2015-03-18T00:00:00</PublishDate>
+  <PublishDate>2016-06-08T00:00:00</PublishDate>
   <Abstract/>
   <CompanyAddress>Arenda</CompanyAddress>
   <CompanyPhone/>
@@ -8037,7 +7926,7 @@
 </file>
 
 <file path=customXml/itemProps2.xml><?xml version="1.0" encoding="utf-8"?>
-<ds:datastoreItem xmlns:ds="http://schemas.openxmlformats.org/officeDocument/2006/customXml" ds:itemID="{B57A7C67-D14D-4E0B-8F69-19966738E552}">
+<ds:datastoreItem xmlns:ds="http://schemas.openxmlformats.org/officeDocument/2006/customXml" ds:itemID="{7DBE8366-3EDD-4EA0-8CD4-DDE583891348}">
   <ds:schemaRefs>
     <ds:schemaRef ds:uri="http://schemas.openxmlformats.org/officeDocument/2006/bibliography"/>
   </ds:schemaRefs>

</xml_diff>

<commit_message>
Enhanced variable management from add-in
- Collapse tree on open
- Enhanced tree search
- Simplified variable creation
</commit_message>
<xml_diff>
--- a/ExcelAddIn/docs/brukarrettleiing-nynorsk.docx
+++ b/ExcelAddIn/docs/brukarrettleiing-nynorsk.docx
@@ -17,7 +17,6 @@
           <w:dataBinding w:prefixMappings="xmlns:ns0='http://purl.org/dc/elements/1.1/' xmlns:ns1='http://schemas.openxmlformats.org/package/2006/metadata/core-properties' " w:xpath="/ns1:coreProperties[1]/ns0:title[1]" w:storeItemID="{6C3C8BC8-F283-45AE-878A-BAB7291924A1}"/>
           <w:text/>
         </w:sdtPr>
-        <w:sdtEndPr/>
         <w:sdtContent>
           <w:r>
             <w:t xml:space="preserve">Brukarrettleiing </w:t>
@@ -45,7 +44,6 @@
         <w:dataBinding w:prefixMappings="xmlns:ns0='http://purl.org/dc/elements/1.1/' xmlns:ns1='http://schemas.openxmlformats.org/package/2006/metadata/core-properties' " w:xpath="/ns1:coreProperties[1]/ns0:creator[1]" w:storeItemID="{6C3C8BC8-F283-45AE-878A-BAB7291924A1}"/>
         <w:text/>
       </w:sdtPr>
-      <w:sdtEndPr/>
       <w:sdtContent>
         <w:p>
           <w:pPr>
@@ -92,23 +90,22 @@
             <w:docPart w:val="B691387EA8BE4C8F8E5E3C1ED7F19BB2"/>
           </w:placeholder>
           <w:dataBinding w:prefixMappings="xmlns:ns0='http://schemas.microsoft.com/office/2006/coverPageProps' " w:xpath="/ns0:CoverPageProperties[1]/ns0:PublishDate[1]" w:storeItemID="{55AF091B-3C7A-41E3-B477-F2FDAA23CFDA}"/>
-          <w:date w:fullDate="2016-06-08T00:00:00Z">
+          <w:date w:fullDate="2016-09-12T00:00:00Z">
             <w:dateFormat w:val="dd.MM.yyyy"/>
             <w:lid w:val="en-US"/>
             <w:storeMappedDataAs w:val="dateTime"/>
             <w:calendar w:val="gregorian"/>
           </w:date>
         </w:sdtPr>
-        <w:sdtEndPr/>
         <w:sdtContent>
           <w:r>
-            <w:t>08</w:t>
+            <w:t>12</w:t>
           </w:r>
           <w:r>
-            <w:t>.0</w:t>
+            <w:t>.</w:t>
           </w:r>
           <w:r>
-            <w:t>6</w:t>
+            <w:t>09</w:t>
           </w:r>
           <w:r>
             <w:t>.201</w:t>
@@ -184,15 +181,7 @@
         </w:numPr>
       </w:pPr>
       <w:r>
-        <w:t xml:space="preserve">Støtte for kombinasjon av </w:t>
-      </w:r>
-      <w:proofErr w:type="spellStart"/>
-      <w:r>
-        <w:t>krinsid</w:t>
-      </w:r>
-      <w:proofErr w:type="spellEnd"/>
-      <w:r>
-        <w:t xml:space="preserve"> og krinsnamn i same felt</w:t>
+        <w:t>Støtte for kombinasjon av krinsid og krinsnamn i same felt</w:t>
       </w:r>
     </w:p>
     <w:p>
@@ -233,15 +222,7 @@
         </w:numPr>
       </w:pPr>
       <w:r>
-        <w:t xml:space="preserve">Endra til å virke mot </w:t>
-      </w:r>
-      <w:proofErr w:type="spellStart"/>
-      <w:r>
-        <w:t>Geostat</w:t>
-      </w:r>
-      <w:proofErr w:type="spellEnd"/>
-      <w:r>
-        <w:t xml:space="preserve"> v2.0</w:t>
+        <w:t>Endra til å virke mot Geostat v2.0</w:t>
       </w:r>
     </w:p>
     <w:p/>
@@ -738,13 +719,8 @@
       <w:r>
         <w:t xml:space="preserve">For å gjere det lett å laste inn data i statistikkmodulen til Adaptive er det laga til eitt programtillegg for Excel 2010, 2012 og 2013 som </w:t>
       </w:r>
-      <w:proofErr w:type="spellStart"/>
-      <w:r>
-        <w:t>automatiserar</w:t>
-      </w:r>
-      <w:proofErr w:type="spellEnd"/>
-      <w:r>
-        <w:t xml:space="preserve"> prosessen med </w:t>
+      <w:r>
+        <w:t xml:space="preserve">automatiserar prosessen med </w:t>
       </w:r>
       <w:r>
         <w:t>å «</w:t>
@@ -799,11 +775,9 @@
           <w:numId w:val="8"/>
         </w:numPr>
       </w:pPr>
-      <w:proofErr w:type="spellStart"/>
       <w:r>
         <w:t>Avinet.Adaptive.Statistics.ExcelAddIn.vsto</w:t>
       </w:r>
-      <w:proofErr w:type="spellEnd"/>
     </w:p>
     <w:p>
       <w:pPr>
@@ -842,6 +816,14 @@
       </w:r>
     </w:p>
     <w:p>
+      <w:pPr>
+        <w:pStyle w:val="Heading2"/>
+      </w:pPr>
+      <w:r>
+        <w:t>Installere for fyrste gong</w:t>
+      </w:r>
+    </w:p>
+    <w:p>
       <w:r>
         <w:t>For å installere programtillegget på ei datamaskin som al</w:t>
       </w:r>
@@ -849,15 +831,7 @@
         <w:t>lereie har Microsoft Excel 2010 eller nyare</w:t>
       </w:r>
       <w:r>
-        <w:t xml:space="preserve"> installert er det tilstrekkeleg å dobbeltklikke på fila med *.</w:t>
-      </w:r>
-      <w:proofErr w:type="spellStart"/>
-      <w:r>
-        <w:t>vsto</w:t>
-      </w:r>
-      <w:proofErr w:type="spellEnd"/>
-      <w:r>
-        <w:t xml:space="preserve"> ending. </w:t>
+        <w:t xml:space="preserve"> installert er det tilstrekkeleg å dobbeltklikke på fila med *.vsto ending. </w:t>
       </w:r>
       <w:r>
         <w:t xml:space="preserve">Den vil då bli installert </w:t>
@@ -878,6 +852,68 @@
         <w:t>til den naudsynte målmappa.</w:t>
       </w:r>
     </w:p>
+    <w:p>
+      <w:pPr>
+        <w:pStyle w:val="Heading2"/>
+      </w:pPr>
+      <w:r>
+        <w:t>Oppgradere programtillegget</w:t>
+      </w:r>
+    </w:p>
+    <w:p>
+      <w:r>
+        <w:t>Dersom du allereie har programtillegget installert men ynskjer å oppdatere til ein nyare versjon gjer do som fylgjer:</w:t>
+      </w:r>
+    </w:p>
+    <w:p>
+      <w:pPr>
+        <w:pStyle w:val="ListParagraph"/>
+        <w:numPr>
+          <w:ilvl w:val="0"/>
+          <w:numId w:val="8"/>
+        </w:numPr>
+      </w:pPr>
+      <w:r>
+        <w:t>Steng alle køyrande instansar av Excel</w:t>
+      </w:r>
+    </w:p>
+    <w:p>
+      <w:pPr>
+        <w:pStyle w:val="ListParagraph"/>
+        <w:numPr>
+          <w:ilvl w:val="0"/>
+          <w:numId w:val="8"/>
+        </w:numPr>
+      </w:pPr>
+      <w:r>
+        <w:t>Vel legg til/fjern programmer og avinstaller den versjonen du har på datamaskina</w:t>
+      </w:r>
+    </w:p>
+    <w:p>
+      <w:pPr>
+        <w:pStyle w:val="ListParagraph"/>
+        <w:numPr>
+          <w:ilvl w:val="0"/>
+          <w:numId w:val="8"/>
+        </w:numPr>
+      </w:pPr>
+      <w:r>
+        <w:t>Fylg oppskrifta under 1.1 ovanfor</w:t>
+      </w:r>
+    </w:p>
+    <w:p>
+      <w:pPr>
+        <w:pStyle w:val="ListParagraph"/>
+        <w:numPr>
+          <w:ilvl w:val="0"/>
+          <w:numId w:val="8"/>
+        </w:numPr>
+      </w:pPr>
+      <w:r>
+        <w:t>Start excel og ta i bruk den nye versjonen</w:t>
+      </w:r>
+    </w:p>
+    <w:p/>
     <w:p>
       <w:pPr>
         <w:pStyle w:val="Heading1"/>
@@ -912,8 +948,6 @@
             <w:tcW w:w="2503" w:type="dxa"/>
           </w:tcPr>
           <w:p>
-            <w:bookmarkStart w:id="3" w:name="_GoBack"/>
-            <w:bookmarkEnd w:id="3"/>
             <w:r>
               <w:t>Omgrep</w:t>
             </w:r>
@@ -1171,12 +1205,12 @@
       <w:pPr>
         <w:pStyle w:val="Heading1"/>
       </w:pPr>
-      <w:bookmarkStart w:id="4" w:name="_Toc389811128"/>
+      <w:bookmarkStart w:id="3" w:name="_Toc389811128"/>
       <w:r>
         <w:lastRenderedPageBreak/>
         <w:t>Funksjonsreferanse</w:t>
       </w:r>
-      <w:bookmarkEnd w:id="4"/>
+      <w:bookmarkEnd w:id="3"/>
     </w:p>
     <w:p>
       <w:r>
@@ -1194,15 +1228,7 @@
         <w:t>(</w:t>
       </w:r>
       <w:r>
-        <w:t>«</w:t>
-      </w:r>
-      <w:proofErr w:type="spellStart"/>
-      <w:r>
-        <w:t>Ribbon</w:t>
-      </w:r>
-      <w:proofErr w:type="spellEnd"/>
-      <w:r>
-        <w:t>»</w:t>
+        <w:t>«Ribbon»</w:t>
       </w:r>
       <w:r>
         <w:t>)</w:t>
@@ -1266,14 +1292,10 @@
     </w:p>
     <w:p>
       <w:r>
-        <w:rPr>
-          <w:noProof/>
-          <w:lang w:eastAsia="nn-NO"/>
-        </w:rPr>
         <w:drawing>
-          <wp:inline distT="0" distB="0" distL="0" distR="0" wp14:anchorId="299695C1" wp14:editId="04F013C0">
-            <wp:extent cx="4679950" cy="673100"/>
-            <wp:effectExtent l="0" t="0" r="6350" b="0"/>
+          <wp:inline distT="0" distB="0" distL="0" distR="0" wp14:anchorId="4180C6C5" wp14:editId="7AB40EDA">
+            <wp:extent cx="4679950" cy="399415"/>
+            <wp:effectExtent l="0" t="0" r="6350" b="635"/>
             <wp:docPr id="1" name="Picture 1"/>
             <wp:cNvGraphicFramePr>
               <a:graphicFrameLocks xmlns:a="http://schemas.openxmlformats.org/drawingml/2006/main" noChangeAspect="1"/>
@@ -1294,7 +1316,7 @@
                   <pic:spPr>
                     <a:xfrm>
                       <a:off x="0" y="0"/>
-                      <a:ext cx="4679950" cy="673100"/>
+                      <a:ext cx="4679950" cy="399415"/>
                     </a:xfrm>
                     <a:prstGeom prst="rect">
                       <a:avLst/>
@@ -1311,67 +1333,29 @@
       <w:pPr>
         <w:pStyle w:val="Heading2"/>
       </w:pPr>
-      <w:proofErr w:type="spellStart"/>
-      <w:r>
-        <w:t>Konfigurer</w:t>
-      </w:r>
-      <w:proofErr w:type="spellEnd"/>
-      <w:r>
-        <w:t xml:space="preserve"> Adaptive</w:t>
-      </w:r>
-    </w:p>
-    <w:p>
-      <w:r>
-        <w:t xml:space="preserve">Denne funksjonen gjer det mogleg å </w:t>
-      </w:r>
-      <w:proofErr w:type="spellStart"/>
-      <w:r>
-        <w:t>konfigurere</w:t>
-      </w:r>
-      <w:proofErr w:type="spellEnd"/>
-      <w:r>
-        <w:t xml:space="preserve"> kva Adaptive 3.0-instans programtillegget skal arbeide mot.</w:t>
-      </w:r>
-    </w:p>
-    <w:p>
-      <w:r>
-        <w:t xml:space="preserve">Når ein gyldig instans er </w:t>
-      </w:r>
-      <w:proofErr w:type="spellStart"/>
-      <w:r>
-        <w:t>konfigurert</w:t>
-      </w:r>
-      <w:proofErr w:type="spellEnd"/>
-      <w:r>
-        <w:t xml:space="preserve"> vert det </w:t>
-      </w:r>
-      <w:r>
-        <w:t xml:space="preserve">lasta ned konfigurasjonsfiler frå denne som inneheld </w:t>
-      </w:r>
-      <w:r>
-        <w:t xml:space="preserve">mellom anna </w:t>
-      </w:r>
-      <w:r>
-        <w:t xml:space="preserve">tilgjengelege måleeiningar, </w:t>
-      </w:r>
-      <w:r>
-        <w:t>definerte statistikkvariablar og</w:t>
-      </w:r>
-      <w:r>
-        <w:t xml:space="preserve"> tilgjengelege datasett.</w:t>
-      </w:r>
-    </w:p>
-    <w:p>
+      <w:r>
+        <w:t>Legg til variablar</w:t>
+      </w:r>
+    </w:p>
+    <w:p>
+      <w:r>
+        <w:t>I denne versjonen av programtillegget er det ein føresetnad at alle statistikkvariablar er definerte på førehand.</w:t>
+      </w:r>
+    </w:p>
+    <w:p>
+      <w:pPr>
+        <w:jc w:val="center"/>
+      </w:pPr>
       <w:r>
         <w:rPr>
           <w:noProof/>
           <w:lang w:eastAsia="nn-NO"/>
         </w:rPr>
         <w:drawing>
-          <wp:inline distT="0" distB="0" distL="0" distR="0" wp14:anchorId="2256D7CC" wp14:editId="640E54A0">
-            <wp:extent cx="2933700" cy="1771650"/>
-            <wp:effectExtent l="0" t="0" r="0" b="0"/>
-            <wp:docPr id="7" name="Picture 7"/>
+          <wp:inline distT="0" distB="0" distL="0" distR="0" wp14:anchorId="38E4594E" wp14:editId="5B330D44">
+            <wp:extent cx="3492000" cy="2527200"/>
+            <wp:effectExtent l="0" t="0" r="0" b="6985"/>
+            <wp:docPr id="29" name="Picture 29"/>
             <wp:cNvGraphicFramePr>
               <a:graphicFrameLocks xmlns:a="http://schemas.openxmlformats.org/drawingml/2006/main" noChangeAspect="1"/>
             </wp:cNvGraphicFramePr>
@@ -1391,7 +1375,7 @@
                   <pic:spPr>
                     <a:xfrm>
                       <a:off x="0" y="0"/>
-                      <a:ext cx="2933700" cy="1771650"/>
+                      <a:ext cx="3492000" cy="2527200"/>
                     </a:xfrm>
                     <a:prstGeom prst="rect">
                       <a:avLst/>
@@ -1405,40 +1389,11 @@
       </w:r>
     </w:p>
     <w:p>
+      <w:pPr>
+        <w:pStyle w:val="Heading2"/>
+      </w:pPr>
       <w:r>
         <w:lastRenderedPageBreak/>
-        <w:t xml:space="preserve">I feltet «Adaptive URI» må du </w:t>
-      </w:r>
-      <w:proofErr w:type="spellStart"/>
-      <w:r>
-        <w:t>oppgje</w:t>
-      </w:r>
-      <w:proofErr w:type="spellEnd"/>
-      <w:r>
-        <w:t xml:space="preserve"> </w:t>
-      </w:r>
-      <w:proofErr w:type="spellStart"/>
-      <w:r>
-        <w:t>addressa</w:t>
-      </w:r>
-      <w:proofErr w:type="spellEnd"/>
-      <w:r>
-        <w:t xml:space="preserve"> til den instansen av Adaptive du ynskjer å arbeide mot. For utprøving av modulen kan du nytte verdien «http://statisticsdemo.avinet.no». Når du har oppgjeve denne verdien kan du trykkje «Test og </w:t>
-      </w:r>
-      <w:proofErr w:type="spellStart"/>
-      <w:r>
-        <w:t>koble</w:t>
-      </w:r>
-      <w:proofErr w:type="spellEnd"/>
-      <w:r>
-        <w:t xml:space="preserve"> til».</w:t>
-      </w:r>
-    </w:p>
-    <w:p>
-      <w:pPr>
-        <w:pStyle w:val="Heading2"/>
-      </w:pPr>
-      <w:r>
         <w:t>Last opp utval</w:t>
       </w:r>
     </w:p>
@@ -1492,13 +1447,8 @@
       <w:r>
         <w:t>rdiane kjem i påfølgjande rader/</w:t>
       </w:r>
-      <w:proofErr w:type="spellStart"/>
-      <w:r>
-        <w:t>kolonner</w:t>
-      </w:r>
-      <w:proofErr w:type="spellEnd"/>
-      <w:r>
-        <w:t>.</w:t>
+      <w:r>
+        <w:t>kolonner.</w:t>
       </w:r>
     </w:p>
     <w:p>
@@ -1509,8 +1459,8 @@
         </w:rPr>
         <w:drawing>
           <wp:inline distT="0" distB="0" distL="0" distR="0" wp14:anchorId="2B3CAEFC" wp14:editId="5211C260">
-            <wp:extent cx="4679950" cy="3386464"/>
-            <wp:effectExtent l="0" t="0" r="6350" b="4445"/>
+            <wp:extent cx="4874400" cy="3528000"/>
+            <wp:effectExtent l="0" t="0" r="2540" b="0"/>
             <wp:docPr id="13" name="Picture 13"/>
             <wp:cNvGraphicFramePr>
               <a:graphicFrameLocks xmlns:a="http://schemas.openxmlformats.org/drawingml/2006/main" noChangeAspect="1"/>
@@ -1531,7 +1481,7 @@
                   <pic:spPr>
                     <a:xfrm>
                       <a:off x="0" y="0"/>
-                      <a:ext cx="4679950" cy="3386464"/>
+                      <a:ext cx="4874400" cy="3528000"/>
                     </a:xfrm>
                     <a:prstGeom prst="rect">
                       <a:avLst/>
@@ -1570,7 +1520,6 @@
     </w:p>
     <w:p>
       <w:r>
-        <w:lastRenderedPageBreak/>
         <w:t>Dernest kjem ei verktyline med knappar og kontrollar:</w:t>
       </w:r>
     </w:p>
@@ -1595,7 +1544,11 @@
         </w:numPr>
       </w:pPr>
       <w:r>
-        <w:t>Lagre som CSV</w:t>
+        <w:lastRenderedPageBreak/>
+        <w:t xml:space="preserve">Lagre </w:t>
+      </w:r>
+      <w:r>
+        <w:t>gjeldande oppsett</w:t>
       </w:r>
     </w:p>
     <w:p>
@@ -1607,7 +1560,7 @@
         </w:numPr>
       </w:pPr>
       <w:r>
-        <w:t>Vel eksisterande datasett … Last opp til Adaptive</w:t>
+        <w:t>Hent lagra oppsett</w:t>
       </w:r>
     </w:p>
     <w:p>
@@ -1619,20 +1572,16 @@
         </w:numPr>
       </w:pPr>
       <w:r>
-        <w:t>Ny statistikkvariabel</w:t>
-      </w:r>
-    </w:p>
-    <w:p>
-      <w:r>
-        <w:rPr>
-          <w:noProof/>
-          <w:lang w:eastAsia="nn-NO"/>
-        </w:rPr>
+        <w:t>Last opp data til Adaptive</w:t>
+      </w:r>
+    </w:p>
+    <w:p>
+      <w:r>
         <w:drawing>
-          <wp:inline distT="0" distB="0" distL="0" distR="0" wp14:anchorId="09312F65" wp14:editId="14C21550">
-            <wp:extent cx="4679950" cy="3175000"/>
-            <wp:effectExtent l="0" t="0" r="6350" b="6350"/>
-            <wp:docPr id="8" name="Picture 8"/>
+          <wp:inline distT="0" distB="0" distL="0" distR="0" wp14:anchorId="41E998AC" wp14:editId="5BB3FDC6">
+            <wp:extent cx="5569200" cy="3502800"/>
+            <wp:effectExtent l="0" t="0" r="0" b="2540"/>
+            <wp:docPr id="17" name="Picture 17"/>
             <wp:cNvGraphicFramePr>
               <a:graphicFrameLocks xmlns:a="http://schemas.openxmlformats.org/drawingml/2006/main" noChangeAspect="1"/>
             </wp:cNvGraphicFramePr>
@@ -1652,7 +1601,7 @@
                   <pic:spPr>
                     <a:xfrm>
                       <a:off x="0" y="0"/>
-                      <a:ext cx="4679950" cy="3175000"/>
+                      <a:ext cx="5569200" cy="3502800"/>
                     </a:xfrm>
                     <a:prstGeom prst="rect">
                       <a:avLst/>
@@ -1683,36 +1632,12 @@
     </w:p>
     <w:p>
       <w:r>
-        <w:t>Statistisk informasjon er oftast fleir-</w:t>
-      </w:r>
-      <w:proofErr w:type="spellStart"/>
-      <w:r>
-        <w:t>dimensjonell</w:t>
-      </w:r>
-      <w:proofErr w:type="spellEnd"/>
-      <w:r>
-        <w:t xml:space="preserve">; verdien </w:t>
-      </w:r>
-      <w:proofErr w:type="spellStart"/>
-      <w:r>
-        <w:t>representerar</w:t>
-      </w:r>
-      <w:proofErr w:type="spellEnd"/>
-      <w:r>
-        <w:t xml:space="preserve"> ei måling innan ein bestemt statistikkvariabel som er gyldig for ei bestemt tid (datering) og ein bestemt stad (krinsar). Det er såleis vanleg at data i ei 2d-matrise uttrykkjer statistikkvariablar i ein dimensjon og anten tid eller krinsar i den andre.</w:t>
-      </w:r>
-    </w:p>
-    <w:p>
-      <w:r>
-        <w:t xml:space="preserve">I dette programtillegget er det teke høgde for inntil fire dimensjonar i </w:t>
-      </w:r>
-      <w:proofErr w:type="spellStart"/>
-      <w:r>
-        <w:t>kolonner</w:t>
-      </w:r>
-      <w:proofErr w:type="spellEnd"/>
-      <w:r>
-        <w:t xml:space="preserve"> og fire dimensjonar i rader. Dei tilgjengelege dimensjonane ein kan velje mellom er:</w:t>
+        <w:t>Statistisk informasjon er oftast fleir-dimensjonell; verdien representerar ei måling innan ein bestemt statistikkvariabel som er gyldig for ei bestemt tid (datering) og ein bestemt stad (krinsar). Det er såleis vanleg at data i ei 2d-matrise uttrykkjer statistikkvariablar i ein dimensjon og anten tid eller krinsar i den andre.</w:t>
+      </w:r>
+    </w:p>
+    <w:p>
+      <w:r>
+        <w:t>I dette programtillegget er det teke høgde for inntil fire dimensjonar i kolonner og fire dimensjonar i rader. Dei tilgjengelege dimensjonane ein kan velje mellom er:</w:t>
       </w:r>
     </w:p>
     <w:p>
@@ -1742,7 +1667,22 @@
         <w:t>Grupper/regionar</w:t>
       </w:r>
       <w:r>
-        <w:t xml:space="preserve"> (t.d. «Vestlandet»)</w:t>
+        <w:t xml:space="preserve"> (t.d. «Vestlandet»</w:t>
+      </w:r>
+      <w:r>
+        <w:t xml:space="preserve"> eller ein vilkårleg kategori dersom </w:t>
+      </w:r>
+      <w:r>
+        <w:t>datautvalet</w:t>
+      </w:r>
+      <w:r>
+        <w:t xml:space="preserve"> ikkje </w:t>
+      </w:r>
+      <w:r>
+        <w:t>er geografisk orientert</w:t>
+      </w:r>
+      <w:r>
+        <w:t>)</w:t>
       </w:r>
     </w:p>
     <w:p>
@@ -1753,16 +1693,11 @@
           <w:numId w:val="8"/>
         </w:numPr>
       </w:pPr>
-      <w:proofErr w:type="spellStart"/>
       <w:r>
         <w:t>Krins</w:t>
       </w:r>
       <w:r>
-        <w:t>id</w:t>
-      </w:r>
-      <w:proofErr w:type="spellEnd"/>
-      <w:r>
-        <w:t xml:space="preserve"> (t.d. «1200», fylkesnummeret til Hordaland) </w:t>
+        <w:t xml:space="preserve">id (t.d. «1200», fylkesnummeret til Hordaland) </w:t>
       </w:r>
     </w:p>
     <w:p>
@@ -1774,7 +1709,6 @@
         </w:numPr>
       </w:pPr>
       <w:r>
-        <w:lastRenderedPageBreak/>
         <w:t>Krinsnamn</w:t>
       </w:r>
       <w:r>
@@ -1789,13 +1723,9 @@
           <w:numId w:val="8"/>
         </w:numPr>
       </w:pPr>
-      <w:proofErr w:type="spellStart"/>
-      <w:r>
-        <w:t>Krinsid</w:t>
-      </w:r>
-      <w:proofErr w:type="spellEnd"/>
-      <w:r>
-        <w:t xml:space="preserve"> Krinsnamn (båe i eitt felt t.d. «1445 Gloppen»)</w:t>
+      <w:r>
+        <w:lastRenderedPageBreak/>
+        <w:t>Krinsid Krinsnamn (båe i eitt felt t.d. «1445 Gloppen»)</w:t>
       </w:r>
     </w:p>
     <w:p>
@@ -1818,43 +1748,30 @@
         <w:t xml:space="preserve">I tillegg er det mogleg å velje «Verdiar» eller «Ignorer». Når matrisa til dømes berre har ei overskriftsrad og ei overskriftskolonne står </w:t>
       </w:r>
       <w:r>
-        <w:t xml:space="preserve">dei </w:t>
-      </w:r>
-      <w:proofErr w:type="spellStart"/>
-      <w:r>
-        <w:t>øvrige</w:t>
-      </w:r>
-      <w:proofErr w:type="spellEnd"/>
-      <w:r>
-        <w:t xml:space="preserve"> tre </w:t>
-      </w:r>
-      <w:proofErr w:type="spellStart"/>
-      <w:r>
-        <w:t>kolonnene</w:t>
-      </w:r>
-      <w:proofErr w:type="spellEnd"/>
+        <w:t xml:space="preserve">dei øvrige tre kolonnene </w:t>
+      </w:r>
+      <w:r>
+        <w:t>oppførte som «Verdiar».</w:t>
+      </w:r>
+      <w:r>
+        <w:t xml:space="preserve"> Dersom matrisa har ei rad eller kolonne som ikkje skal vere med i det endelege datasettet kan «Ignorer» nyttast.</w:t>
+      </w:r>
+    </w:p>
+    <w:p>
+      <w:r>
+        <w:t xml:space="preserve">Før ein har valt ei kolonne som inneheld statistikkvariablar er det </w:t>
+      </w:r>
+      <w:r>
+        <w:t>ikkje</w:t>
+      </w:r>
       <w:r>
         <w:t xml:space="preserve"> </w:t>
       </w:r>
       <w:r>
-        <w:t>oppførte som «Verdiar».</w:t>
-      </w:r>
-      <w:r>
-        <w:t xml:space="preserve"> Dersom matrisa har ei rad eller kolonne som ikkje skal vere med i det endelege datasettet kan «Ignorer» nyttast.</w:t>
-      </w:r>
-    </w:p>
-    <w:p>
-      <w:r>
-        <w:t xml:space="preserve">Før ein har valt ei kolonne som inneheld statistikkvariablar er det </w:t>
-      </w:r>
-      <w:r>
-        <w:t xml:space="preserve">verken </w:t>
-      </w:r>
-      <w:r>
-        <w:t xml:space="preserve">mogleg å laste opp eller </w:t>
-      </w:r>
-      <w:r>
-        <w:t>å lagre handsama data</w:t>
+        <w:t xml:space="preserve">mogleg å laste opp </w:t>
+      </w:r>
+      <w:r>
+        <w:t>data</w:t>
       </w:r>
       <w:r>
         <w:t>.</w:t>
@@ -1869,6 +1786,9 @@
       </w:r>
     </w:p>
     <w:p>
+      <w:pPr>
+        <w:jc w:val="center"/>
+      </w:pPr>
       <w:r>
         <w:rPr>
           <w:noProof/>
@@ -1876,8 +1796,8 @@
         </w:rPr>
         <w:drawing>
           <wp:inline distT="0" distB="0" distL="0" distR="0" wp14:anchorId="55C91472" wp14:editId="39E5900E">
-            <wp:extent cx="4679950" cy="1251585"/>
-            <wp:effectExtent l="0" t="0" r="6350" b="5715"/>
+            <wp:extent cx="4255200" cy="1137600"/>
+            <wp:effectExtent l="0" t="0" r="0" b="5715"/>
             <wp:docPr id="10" name="Picture 10"/>
             <wp:cNvGraphicFramePr>
               <a:graphicFrameLocks xmlns:a="http://schemas.openxmlformats.org/drawingml/2006/main" noChangeAspect="1"/>
@@ -1898,7 +1818,7 @@
                   <pic:spPr>
                     <a:xfrm>
                       <a:off x="0" y="0"/>
-                      <a:ext cx="4679950" cy="1251585"/>
+                      <a:ext cx="4255200" cy="1137600"/>
                     </a:xfrm>
                     <a:prstGeom prst="rect">
                       <a:avLst/>
@@ -1913,21 +1833,36 @@
     </w:p>
     <w:p>
       <w:r>
-        <w:t xml:space="preserve">Til hjelp medan ein gjer dei naudsynte innstillingane under «Korleis data er organiserte» er det gjeldande utvalet synt som ein tabell under arkfana «Førehandsvisning av utval» nedst på sida. Her er rader og </w:t>
-      </w:r>
-      <w:proofErr w:type="spellStart"/>
-      <w:r>
-        <w:t>kolonner</w:t>
-      </w:r>
-      <w:proofErr w:type="spellEnd"/>
-      <w:r>
-        <w:t xml:space="preserve"> nummererte slik at det skal vere lett å sjå kva innhald som høyrer </w:t>
+        <w:t xml:space="preserve">Til hjelp medan ein gjer dei naudsynte innstillingane under «Korleis data er organiserte» er det gjeldande utvalet synt som ein tabell under arkfana «Førehandsvisning av utval» nedst på sida. Her er rader og kolonner nummererte slik at det skal vere lett å sjå kva innhald som høyrer </w:t>
       </w:r>
       <w:r>
         <w:t>heime i kolonne 1-4 og rad 1-4.</w:t>
       </w:r>
     </w:p>
     <w:p>
+      <w:r>
+        <w:t xml:space="preserve">Når ein har valt «Statistikkvariablar» i anten ei rad eller kolonne som synt ovanfor vert arkfana «Innstillingar for statistikkvariablar» </w:t>
+      </w:r>
+      <w:r>
+        <w:t>fyl</w:t>
+      </w:r>
+      <w:r>
+        <w:t xml:space="preserve">t ut og kan veljast som ein flik attmed </w:t>
+      </w:r>
+      <w:r>
+        <w:t>«</w:t>
+      </w:r>
+      <w:r>
+        <w:t>Førehandsvisning av utval</w:t>
+      </w:r>
+      <w:r>
+        <w:t>»</w:t>
+      </w:r>
+      <w:r>
+        <w:t>.</w:t>
+      </w:r>
+    </w:p>
+    <w:p>
       <w:pPr>
         <w:pStyle w:val="Heading3"/>
       </w:pPr>
@@ -1937,15 +1872,26 @@
     </w:p>
     <w:p>
       <w:r>
-        <w:rPr>
-          <w:noProof/>
-          <w:lang w:eastAsia="nn-NO"/>
-        </w:rPr>
+        <w:t xml:space="preserve">Verdiane i den kolonna eller rada som er merkt å innehalde statistikkvariablar vert her lista opp med ei rad for kvar variabel og tittelen i feltet «Tittel». Den tittelen som er nytta i Excel er ofte kontekstsensitiv og treng ikkje gje meining om den ikkje vert sett i samanheng med namnet på tabellen den </w:t>
+      </w:r>
+      <w:r>
+        <w:t>høyrer til</w:t>
+      </w:r>
+      <w:r>
+        <w:t>. Såleis må du velje kva statistikkvariabel i det førehandsdefinerte hierarkiet som datarada skal lenkjast til.</w:t>
+      </w:r>
+    </w:p>
+    <w:p>
+      <w:pPr>
+        <w:jc w:val="center"/>
+      </w:pPr>
+      <w:r>
+        <w:lastRenderedPageBreak/>
         <w:drawing>
-          <wp:inline distT="0" distB="0" distL="0" distR="0" wp14:anchorId="552F8A41" wp14:editId="051F36E3">
-            <wp:extent cx="4679950" cy="1251585"/>
-            <wp:effectExtent l="0" t="0" r="6350" b="5715"/>
-            <wp:docPr id="11" name="Picture 11"/>
+          <wp:inline distT="0" distB="0" distL="0" distR="0" wp14:anchorId="08EA5CF9" wp14:editId="115E4D5F">
+            <wp:extent cx="4978800" cy="1231200"/>
+            <wp:effectExtent l="0" t="0" r="0" b="7620"/>
+            <wp:docPr id="19" name="Picture 19"/>
             <wp:cNvGraphicFramePr>
               <a:graphicFrameLocks xmlns:a="http://schemas.openxmlformats.org/drawingml/2006/main" noChangeAspect="1"/>
             </wp:cNvGraphicFramePr>
@@ -1956,16 +1902,15 @@
                     <pic:cNvPr id="1" name=""/>
                     <pic:cNvPicPr/>
                   </pic:nvPicPr>
-                  <pic:blipFill>
+                  <pic:blipFill rotWithShape="1">
                     <a:blip r:embed="rId15"/>
-                    <a:stretch>
-                      <a:fillRect/>
-                    </a:stretch>
+                    <a:srcRect r="11209" b="11209"/>
+                    <a:stretch/>
                   </pic:blipFill>
                   <pic:spPr>
                     <a:xfrm>
                       <a:off x="0" y="0"/>
-                      <a:ext cx="4679950" cy="1251585"/>
+                      <a:ext cx="4978800" cy="1231200"/>
                     </a:xfrm>
                     <a:prstGeom prst="rect">
                       <a:avLst/>
@@ -1980,504 +1925,30 @@
     </w:p>
     <w:p>
       <w:r>
-        <w:t>Når ein har valt «Statistikkvariablar» i anten ei rad eller kolonne som synt ovanfor vert arkfana «Innstillingar for statistikkvariablar» aktivert nedst på skjermen. Her vert alle statistikkvariablane lista opp i feltet «Tittel».</w:t>
-      </w:r>
-      <w:r>
-        <w:t xml:space="preserve"> Den tittelen som er nytta i Excel er ofte kontekstsensitiv og treng ikkje gje meining om den ikkje vert sett i samanheng med namnet </w:t>
-      </w:r>
-      <w:r>
-        <w:lastRenderedPageBreak/>
-        <w:t xml:space="preserve">på tabellen den </w:t>
-      </w:r>
-      <w:proofErr w:type="spellStart"/>
-      <w:r>
-        <w:t>tilhøyrer</w:t>
-      </w:r>
-      <w:proofErr w:type="spellEnd"/>
-      <w:r>
-        <w:t>. Såleis er det i Adaptive rom for å lagre statistikkvariablar som eitt hierarki med inntil fem nivå.</w:t>
-      </w:r>
-    </w:p>
-    <w:p>
-      <w:r>
-        <w:t xml:space="preserve">Ingen av felta treng vere </w:t>
-      </w:r>
-      <w:r>
-        <w:t xml:space="preserve">definerte på føreand </w:t>
-      </w:r>
-      <w:r>
-        <w:t xml:space="preserve"> – men </w:t>
-      </w:r>
-      <w:r>
-        <w:t xml:space="preserve">du </w:t>
-      </w:r>
-      <w:r>
-        <w:t xml:space="preserve">kan skrive inn den/dei verdiane </w:t>
-      </w:r>
-      <w:r>
-        <w:t xml:space="preserve">det er trong for </w:t>
-      </w:r>
-      <w:r>
-        <w:t xml:space="preserve">etterkvart som </w:t>
-      </w:r>
-      <w:r>
-        <w:t xml:space="preserve">du </w:t>
-      </w:r>
-      <w:r>
-        <w:t xml:space="preserve">kjem over nye datasett </w:t>
-      </w:r>
-      <w:r>
-        <w:t xml:space="preserve">med nye variabeltypar </w:t>
-      </w:r>
-      <w:r>
-        <w:t>som skal lastast opp.</w:t>
-      </w:r>
-      <w:r>
-        <w:t xml:space="preserve"> Eksisterande variablar er tilgjengelege som </w:t>
-      </w:r>
-      <w:proofErr w:type="spellStart"/>
-      <w:r>
-        <w:t>nedtrekkslister</w:t>
-      </w:r>
-      <w:proofErr w:type="spellEnd"/>
-      <w:r>
-        <w:t xml:space="preserve"> for kvar celle i tabellen. Dette er meint å gjere det lettare å unngå u</w:t>
-      </w:r>
-      <w:r>
-        <w:t xml:space="preserve">tilsikta </w:t>
-      </w:r>
-      <w:r>
-        <w:t xml:space="preserve">feil </w:t>
-      </w:r>
-      <w:r>
-        <w:t>i databasen ved at eksisterande skrivemåte til ei kvar tid er tilgjengeleg for referanse.</w:t>
-      </w:r>
-      <w:r>
-        <w:t xml:space="preserve"> Såleis er det lett å sjå t.d. kva målføre og eintal/fleirtalsformer som har vore nytta tidlegare.</w:t>
-      </w:r>
-    </w:p>
-    <w:p>
-      <w:r>
-        <w:t xml:space="preserve">Det som </w:t>
-      </w:r>
-      <w:r>
-        <w:t>i tillegg må</w:t>
-      </w:r>
-      <w:r>
-        <w:rPr>
-          <w:i/>
-        </w:rPr>
-        <w:t xml:space="preserve"> </w:t>
-      </w:r>
-      <w:r>
-        <w:t>veljast er «</w:t>
-      </w:r>
-      <w:r>
-        <w:t>m</w:t>
-      </w:r>
-      <w:r>
-        <w:t>åleeining». Det er naudsynt å vite kva som er målt i variabelen slik at det er mogleg å samanlikne data over tid sjølv om dei måtte vere lasta opp i ulike datasett på ulike tidspunkt.</w:t>
-      </w:r>
-    </w:p>
-    <w:p>
-      <w:r>
-        <w:t xml:space="preserve">Det er også mogleg å fylle inn år, kvartal, månad og dag i denne matrisa – men desse tidsverdiane vil ikkje bli </w:t>
-      </w:r>
-      <w:proofErr w:type="spellStart"/>
-      <w:r>
-        <w:t>bli</w:t>
-      </w:r>
-      <w:proofErr w:type="spellEnd"/>
-      <w:r>
-        <w:t xml:space="preserve"> nytta dersom «Datering» er valt som innhald i anten rader eller </w:t>
-      </w:r>
-      <w:proofErr w:type="spellStart"/>
-      <w:r>
-        <w:t>kolonner</w:t>
-      </w:r>
-      <w:proofErr w:type="spellEnd"/>
-      <w:r>
-        <w:t>.</w:t>
-      </w:r>
-    </w:p>
-    <w:p>
-      <w:r>
-        <w:t xml:space="preserve">«Innstillingar for statistikkvariablar» </w:t>
-      </w:r>
-      <w:r>
-        <w:t xml:space="preserve">har si eiga verktyline der det er ein funksjon </w:t>
-      </w:r>
-      <w:r>
-        <w:t xml:space="preserve">som </w:t>
-      </w:r>
-      <w:r>
-        <w:t>det er viktig å kjenne til</w:t>
-      </w:r>
-      <w:r>
-        <w:t xml:space="preserve"> for å bruke programtillegget effektivt</w:t>
-      </w:r>
-    </w:p>
-    <w:p>
-      <w:pPr>
-        <w:pStyle w:val="ListParagraph"/>
-        <w:numPr>
-          <w:ilvl w:val="0"/>
-          <w:numId w:val="8"/>
-        </w:numPr>
-      </w:pPr>
-      <w:r>
-        <w:t xml:space="preserve">«Kopier fyrste variabeltype til alle» - </w:t>
-      </w:r>
-      <w:proofErr w:type="spellStart"/>
-      <w:r>
-        <w:t>kopierar</w:t>
-      </w:r>
-      <w:proofErr w:type="spellEnd"/>
-      <w:r>
-        <w:t xml:space="preserve"> den variabeltypen som er valt for fyrste statistikkvariabelen til alle radene.</w:t>
-      </w:r>
-    </w:p>
-    <w:p>
-      <w:pPr>
-        <w:pStyle w:val="ListParagraph"/>
-        <w:numPr>
-          <w:ilvl w:val="0"/>
-          <w:numId w:val="8"/>
-        </w:numPr>
-      </w:pPr>
-      <w:r>
-        <w:t>«Kopier fyrste måleeining til alle»</w:t>
-      </w:r>
-      <w:r>
-        <w:t xml:space="preserve"> - som over, </w:t>
-      </w:r>
-      <w:proofErr w:type="spellStart"/>
-      <w:r>
-        <w:t>kopierar</w:t>
-      </w:r>
-      <w:proofErr w:type="spellEnd"/>
-      <w:r>
-        <w:t xml:space="preserve"> den måleeininga som er valt for fyrste statistikkvariabelen til alle radene.</w:t>
-      </w:r>
-    </w:p>
-    <w:p>
-      <w:pPr>
-        <w:ind w:left="360"/>
-      </w:pPr>
-      <w:r>
-        <w:t xml:space="preserve">Det kan vere verd å merkje at det </w:t>
-      </w:r>
-      <w:r>
-        <w:rPr>
-          <w:i/>
-          <w:iCs/>
-        </w:rPr>
-        <w:t>ikkje</w:t>
-      </w:r>
-      <w:r>
-        <w:t xml:space="preserve"> er </w:t>
-      </w:r>
-      <w:proofErr w:type="spellStart"/>
-      <w:r>
-        <w:t>tilstrekkjeleg</w:t>
-      </w:r>
-      <w:proofErr w:type="spellEnd"/>
-      <w:r>
-        <w:t xml:space="preserve"> å </w:t>
-      </w:r>
-      <w:r>
-        <w:t xml:space="preserve">berre </w:t>
-      </w:r>
-      <w:r>
-        <w:t xml:space="preserve">velje ein verdi frå </w:t>
-      </w:r>
-      <w:proofErr w:type="spellStart"/>
-      <w:r>
-        <w:t>nedtrekksmenyane</w:t>
-      </w:r>
-      <w:proofErr w:type="spellEnd"/>
-      <w:r>
-        <w:t xml:space="preserve"> – ein </w:t>
-      </w:r>
-      <w:r>
-        <w:rPr>
-          <w:i/>
-          <w:iCs/>
-        </w:rPr>
-        <w:t>må også stadfeste</w:t>
-      </w:r>
-      <w:r>
-        <w:t xml:space="preserve"> </w:t>
-      </w:r>
-      <w:r>
-        <w:t xml:space="preserve">dette valet </w:t>
-      </w:r>
-      <w:r>
-        <w:t xml:space="preserve">ved å </w:t>
-      </w:r>
-      <w:r>
-        <w:t>flytte fokus</w:t>
-      </w:r>
-      <w:r>
-        <w:t xml:space="preserve"> til eitt anna felt anten ved å trykkje «tab» eller ved å plassere </w:t>
-      </w:r>
-      <w:proofErr w:type="spellStart"/>
-      <w:r>
-        <w:t>muspeikaren</w:t>
-      </w:r>
-      <w:proofErr w:type="spellEnd"/>
-      <w:r>
-        <w:t xml:space="preserve"> i eitt anna felt og aktivere dette.</w:t>
-      </w:r>
-    </w:p>
-    <w:p>
-      <w:pPr>
-        <w:pStyle w:val="Heading3"/>
-      </w:pPr>
-      <w:r>
-        <w:t>Manuell datering</w:t>
-      </w:r>
-    </w:p>
-    <w:p>
-      <w:r>
-        <w:t xml:space="preserve">Innstillingar for «Manuell datering» vert aktiverte dersom «Statistikkvariablar» </w:t>
-      </w:r>
-      <w:r>
-        <w:rPr>
-          <w:i/>
-          <w:iCs/>
-        </w:rPr>
-        <w:t xml:space="preserve">er </w:t>
-      </w:r>
-      <w:r>
-        <w:t>valde</w:t>
-      </w:r>
-      <w:r>
-        <w:t xml:space="preserve"> som innhaldstype i ei rad/kolonne samstundes som «Datering» </w:t>
-      </w:r>
-      <w:r>
-        <w:rPr>
-          <w:i/>
-          <w:iCs/>
-        </w:rPr>
-        <w:t>ikkje</w:t>
-      </w:r>
-      <w:r>
-        <w:t xml:space="preserve"> er </w:t>
-      </w:r>
-      <w:r>
-        <w:t>det</w:t>
-      </w:r>
-      <w:r>
-        <w:t>.</w:t>
-      </w:r>
-      <w:r>
-        <w:t xml:space="preserve"> Her kan ein skrive inn ei datering som vil bli kopiert til alle statistikkvariablar. Til skilnad frå førre funksjonen er det her berre datering som vert kopiert. Verdiar som er valde under felta «Statistikkvariabel» og «Måleeining» vert ikkje påverka av denne funksjonen.</w:t>
-      </w:r>
-    </w:p>
-    <w:p>
-      <w:pPr>
-        <w:pStyle w:val="Heading3"/>
-      </w:pPr>
-      <w:r>
-        <w:lastRenderedPageBreak/>
-        <w:t>Datoformat for autodatering</w:t>
-      </w:r>
-    </w:p>
-    <w:p>
-      <w:r>
-        <w:t xml:space="preserve">Dersom «Datering» er valt som innhaldstype i ei rad eller kolonne så må det også fastsetjast kva for at dateringa føreligg i. Dette gjerast i innstillingsgruppa «Datoformat for autodatering» oppe i midten av dialogvindauget. Førebels er programtillegget </w:t>
-      </w:r>
-      <w:proofErr w:type="spellStart"/>
-      <w:r>
-        <w:t>konfigurert</w:t>
-      </w:r>
-      <w:proofErr w:type="spellEnd"/>
-      <w:r>
-        <w:t xml:space="preserve"> for å støtte datoar formatterte som tekst i Excel (</w:t>
-      </w:r>
-      <w:r>
-        <w:rPr>
-          <w:i/>
-          <w:iCs/>
-        </w:rPr>
-        <w:t>ikkje</w:t>
-      </w:r>
-      <w:r>
-        <w:rPr>
-          <w:i/>
-          <w:iCs/>
-        </w:rPr>
-        <w:t xml:space="preserve"> data </w:t>
-      </w:r>
-      <w:r>
-        <w:rPr>
-          <w:i/>
-          <w:iCs/>
-        </w:rPr>
-        <w:t xml:space="preserve">formatterte som </w:t>
-      </w:r>
-      <w:r>
-        <w:rPr>
-          <w:i/>
-          <w:iCs/>
-        </w:rPr>
-        <w:t>tidsverdiar</w:t>
-      </w:r>
-      <w:r>
-        <w:t xml:space="preserve">). </w:t>
-      </w:r>
-      <w:r>
-        <w:t xml:space="preserve">Det er </w:t>
-      </w:r>
-      <w:r>
-        <w:t>i utgangspunktet</w:t>
-      </w:r>
-      <w:r>
-        <w:t xml:space="preserve"> </w:t>
-      </w:r>
-      <w:r>
-        <w:t xml:space="preserve">støtte </w:t>
-      </w:r>
-      <w:r>
-        <w:t>for følgjande datoformat:</w:t>
-      </w:r>
-    </w:p>
-    <w:p>
-      <w:pPr>
-        <w:pStyle w:val="ListParagraph"/>
-        <w:numPr>
-          <w:ilvl w:val="0"/>
-          <w:numId w:val="8"/>
-        </w:numPr>
-      </w:pPr>
-      <w:r>
-        <w:t>«</w:t>
-      </w:r>
-      <w:proofErr w:type="spellStart"/>
-      <w:r>
-        <w:t>åååå</w:t>
-      </w:r>
-      <w:proofErr w:type="spellEnd"/>
-      <w:r>
-        <w:t xml:space="preserve">» </w:t>
-      </w:r>
-      <w:r>
-        <w:t>Årstal (fire siffer) + punktum</w:t>
-      </w:r>
-    </w:p>
-    <w:p>
-      <w:pPr>
-        <w:pStyle w:val="ListParagraph"/>
-        <w:numPr>
-          <w:ilvl w:val="0"/>
-          <w:numId w:val="8"/>
-        </w:numPr>
-      </w:pPr>
-      <w:r>
-        <w:t>«</w:t>
-      </w:r>
-      <w:proofErr w:type="spellStart"/>
-      <w:r>
-        <w:t>ååååkk</w:t>
-      </w:r>
-      <w:proofErr w:type="spellEnd"/>
-      <w:r>
-        <w:t>» Årstal (fire siffer) + «K» + kvartalsnummer (1-4)</w:t>
-      </w:r>
-    </w:p>
-    <w:p>
-      <w:pPr>
-        <w:pStyle w:val="ListParagraph"/>
-        <w:numPr>
-          <w:ilvl w:val="0"/>
-          <w:numId w:val="8"/>
-        </w:numPr>
-      </w:pPr>
-      <w:r>
-        <w:t xml:space="preserve"> «åååå.mm» Årstal (fire siffer) + punktum+ månad (to siffer)</w:t>
-      </w:r>
-    </w:p>
-    <w:p>
-      <w:pPr>
-        <w:pStyle w:val="ListParagraph"/>
-        <w:numPr>
-          <w:ilvl w:val="0"/>
-          <w:numId w:val="8"/>
-        </w:numPr>
-      </w:pPr>
-      <w:r>
-        <w:t xml:space="preserve"> «åååå.mm.dd» Årstal (fire siffer) + punktum + månad (to siffer) + punktum+ dag (to siffer)</w:t>
-      </w:r>
-    </w:p>
-    <w:p>
-      <w:pPr>
-        <w:pStyle w:val="ListParagraph"/>
-        <w:numPr>
-          <w:ilvl w:val="0"/>
-          <w:numId w:val="8"/>
-        </w:numPr>
-      </w:pPr>
-      <w:r>
-        <w:t xml:space="preserve"> </w:t>
-      </w:r>
-      <w:r>
-        <w:t>«</w:t>
-      </w:r>
-      <w:proofErr w:type="spellStart"/>
-      <w:r>
-        <w:t>mm.åååå</w:t>
-      </w:r>
-      <w:proofErr w:type="spellEnd"/>
-      <w:r>
-        <w:t xml:space="preserve">» Månad </w:t>
-      </w:r>
-      <w:r>
-        <w:t>(to siffer) + punktum år (fire siffer)</w:t>
-      </w:r>
-    </w:p>
-    <w:p>
-      <w:pPr>
-        <w:pStyle w:val="ListParagraph"/>
-        <w:numPr>
-          <w:ilvl w:val="0"/>
-          <w:numId w:val="8"/>
-        </w:numPr>
-      </w:pPr>
-      <w:r>
-        <w:t xml:space="preserve"> </w:t>
-      </w:r>
-      <w:r>
-        <w:t>«</w:t>
-      </w:r>
-      <w:proofErr w:type="spellStart"/>
-      <w:r>
-        <w:t>dd.mm.åååå</w:t>
-      </w:r>
-      <w:proofErr w:type="spellEnd"/>
-      <w:r>
-        <w:t xml:space="preserve">» </w:t>
-      </w:r>
-      <w:r>
-        <w:t>Dag (to siffer) + punktum + månad (to siffer) + punktum + år (fire siffer)</w:t>
-      </w:r>
-    </w:p>
-    <w:p>
-      <w:r>
-        <w:t>I Excel må ei celle som inneheld eitt av dei to siste formata innehalde verdiar som «’01.2008» eller «’01.01.2008». Merk at den innleiande enkeltapostrofen «’» som fortel Excel at dette er eitt tekstfelt – ikkje ein Excel-dato. Programtillegget er ikkje i stand til å tolke ein Excel-dato.</w:t>
-      </w:r>
-    </w:p>
-    <w:p>
-      <w:r>
-        <w:rPr>
-          <w:noProof/>
-          <w:lang w:eastAsia="nn-NO"/>
-        </w:rPr>
+        <w:t>Dette gjer du ved å klikke i feltet statistikkvariabel – det vil då opne seg ein ny dialog som heiter ‘Vel ein variabel eller lag ein ny…’</w:t>
+      </w:r>
+    </w:p>
+    <w:p>
+      <w:r>
+        <w:t>Her kan du søke etter eksisterande variabeldefinisjonar. Du kan anten skrive inn eitt uttrykk i feltet ‘Søkeuttrykk’ – eller du kan filtrer</w:t>
+      </w:r>
+      <w:r>
+        <w:t>e</w:t>
+      </w:r>
+      <w:r>
+        <w:t xml:space="preserve"> ved å velje hovudkategori og underkategori.</w:t>
+      </w:r>
+    </w:p>
+    <w:p>
+      <w:pPr>
+        <w:jc w:val="center"/>
+      </w:pPr>
+      <w:r>
         <w:drawing>
-          <wp:inline distT="0" distB="0" distL="0" distR="0" wp14:anchorId="6F8F1219" wp14:editId="21B925D8">
-            <wp:extent cx="4679950" cy="1351915"/>
-            <wp:effectExtent l="0" t="0" r="6350" b="635"/>
-            <wp:docPr id="18" name="Picture 18"/>
+          <wp:inline distT="0" distB="0" distL="0" distR="0" wp14:anchorId="05E207C8" wp14:editId="51747FAB">
+            <wp:extent cx="3441600" cy="2260800"/>
+            <wp:effectExtent l="0" t="0" r="6985" b="6350"/>
+            <wp:docPr id="20" name="Picture 20"/>
             <wp:cNvGraphicFramePr>
               <a:graphicFrameLocks xmlns:a="http://schemas.openxmlformats.org/drawingml/2006/main" noChangeAspect="1"/>
             </wp:cNvGraphicFramePr>
@@ -2497,7 +1968,7 @@
                   <pic:spPr>
                     <a:xfrm>
                       <a:off x="0" y="0"/>
-                      <a:ext cx="4679950" cy="1351915"/>
+                      <a:ext cx="3441600" cy="2260800"/>
                     </a:xfrm>
                     <a:prstGeom prst="rect">
                       <a:avLst/>
@@ -2511,205 +1982,38 @@
       </w:r>
     </w:p>
     <w:p>
-      <w:pPr>
-        <w:pStyle w:val="Heading3"/>
-      </w:pPr>
-      <w:r>
-        <w:t>Manuell stadfesting</w:t>
-      </w:r>
-    </w:p>
-    <w:p>
-      <w:r>
-        <w:t xml:space="preserve">Mykje som for «Manuell datering» finst det ei innstillingsgruppe for «Manuell stadfesting». Denne vert aktivert når det er valt at anten ei rad eller kolonne inneheld statistikkvariablar </w:t>
-      </w:r>
-      <w:proofErr w:type="spellStart"/>
-      <w:r>
-        <w:t>stamstundes</w:t>
-      </w:r>
-      <w:proofErr w:type="spellEnd"/>
-      <w:r>
-        <w:t xml:space="preserve"> som det ikkje er valt «</w:t>
-      </w:r>
-      <w:proofErr w:type="spellStart"/>
-      <w:r>
-        <w:t>Krinsid</w:t>
-      </w:r>
-      <w:proofErr w:type="spellEnd"/>
-      <w:r>
-        <w:t>»</w:t>
-      </w:r>
-      <w:r>
-        <w:t xml:space="preserve"> eller «</w:t>
-      </w:r>
-      <w:proofErr w:type="spellStart"/>
-      <w:r>
-        <w:t>Krinsid</w:t>
-      </w:r>
-      <w:proofErr w:type="spellEnd"/>
-      <w:r>
-        <w:t xml:space="preserve"> Krinsnamn»</w:t>
-      </w:r>
-      <w:r>
-        <w:t>.</w:t>
-      </w:r>
-    </w:p>
-    <w:p>
-      <w:r>
-        <w:t xml:space="preserve">For datasett som ikkje inneheld stadfestingsinformasjon – men som likevel naturleg nok gjeld for eitt område/ein stad går det her an å manuelt fylle inn informasjon om krins ID, krinsnamn, gruppe/region som krinsen høyrer heime i </w:t>
-      </w:r>
-      <w:r>
-        <w:t>her</w:t>
-      </w:r>
-      <w:r>
-        <w:t>.</w:t>
-      </w:r>
-      <w:r>
-        <w:t xml:space="preserve"> Denne informasjonen vil bli nytta til å </w:t>
-      </w:r>
-      <w:r>
-        <w:t>utstyre</w:t>
-      </w:r>
-      <w:r>
-        <w:t xml:space="preserve"> statistikkvariablane med stadfestingsinformasjon.</w:t>
-      </w:r>
-    </w:p>
-    <w:p>
-      <w:pPr>
-        <w:pStyle w:val="Heading3"/>
-      </w:pPr>
-      <w:r>
-        <w:lastRenderedPageBreak/>
-        <w:t>Logg/meldingar</w:t>
-      </w:r>
-    </w:p>
-    <w:p>
-      <w:r>
-        <w:t xml:space="preserve">Kvar gong det vert gjort ei endring i innstillingane for </w:t>
-      </w:r>
-      <w:r>
-        <w:t>«Korleis data er organiserte». «Datoformat for autodatering», «Manuell datering» eller «Manuell stadfesting» vil programtillegget freiste å behandle det utvalet med dei gjeldande innstillingane. Resultatet av dette vil bli synleg under arkfana «Logg/meldingar» nedst i dialogvindauget.</w:t>
-      </w:r>
-    </w:p>
-    <w:p>
-      <w:r>
-        <w:t>Her kan du finne informasjon som er til nytte når du skal freiste å finne dei rette innstillingane.  Til dømes vil innstillingane ovanfor fortelje deg at:</w:t>
-      </w:r>
-    </w:p>
-    <w:p>
-      <w:pPr>
-        <w:pStyle w:val="ListParagraph"/>
-        <w:numPr>
-          <w:ilvl w:val="0"/>
-          <w:numId w:val="9"/>
-        </w:numPr>
-      </w:pPr>
-      <w:r>
-        <w:t>Merknad: Kan ikkje lese eigenskapen 'Statistikkvariabeltype' frå arkfana 'Innstillingar for statistikkvariablar', nyttar variabelnamnet frå reknearket. (84 tilfelle)</w:t>
-      </w:r>
-    </w:p>
-    <w:p>
-      <w:pPr>
-        <w:pStyle w:val="ListParagraph"/>
-        <w:numPr>
-          <w:ilvl w:val="0"/>
-          <w:numId w:val="9"/>
-        </w:numPr>
-      </w:pPr>
-      <w:r>
-        <w:t>Feil: Kan ikkje lese eigenskapen 'Måleeining' under arkfana 'Innstillingar for Statistikkvariablar' (84 tilfelle)</w:t>
-      </w:r>
-    </w:p>
-    <w:p>
-      <w:pPr>
-        <w:pStyle w:val="ListParagraph"/>
-        <w:numPr>
-          <w:ilvl w:val="0"/>
-          <w:numId w:val="9"/>
-        </w:numPr>
-      </w:pPr>
-      <w:r>
-        <w:t>Feil: Kan ikkje lese dato frå feltverdiar. (84 tilfelle)</w:t>
-      </w:r>
-    </w:p>
-    <w:p>
-      <w:r>
-        <w:t xml:space="preserve">Talet i </w:t>
-      </w:r>
-      <w:r>
-        <w:t>parentes</w:t>
-      </w:r>
-      <w:r>
-        <w:t xml:space="preserve"> etter meldinga fortel kor mange verdiar feilen eller merknaden gjeld. Merknader har ingen konsekvens for opplasting/lagring av data – feil må/bør rettast dersom ein ynskjer å få med seg alle dimensjonane i datagrunnlaget.</w:t>
-      </w:r>
-    </w:p>
-    <w:p>
-      <w:pPr>
-        <w:pStyle w:val="Heading3"/>
-      </w:pPr>
-      <w:r>
-        <w:t>Valider/test</w:t>
-      </w:r>
-    </w:p>
-    <w:p>
-      <w:r>
-        <w:t>Når du er nøgd med innstillingane dine kan du trykkje på knappen «Prøv innstillingar» på verktylina øvst i dialogvindauget. Programtillegget vil då handsame utvalet med dei gjeldande innstillingane og omsetje dei til eitt CSV-format som vert skrive ut under arkfana «Logg/meldingar».</w:t>
-      </w:r>
-    </w:p>
-    <w:p>
-      <w:r>
-        <w:t>Her kan du inspisere om fila ser ut slik du had</w:t>
-      </w:r>
-      <w:r>
-        <w:t>d</w:t>
-      </w:r>
-      <w:r>
-        <w:t>e tenkt deg – eller om det er naudsynt å gjere endringar før lagring/opplasting.</w:t>
-      </w:r>
-    </w:p>
-    <w:p>
-      <w:pPr>
-        <w:pStyle w:val="Heading3"/>
-      </w:pPr>
-      <w:r>
-        <w:t>Lagre CSV</w:t>
-      </w:r>
-    </w:p>
-    <w:p>
-      <w:r>
-        <w:t xml:space="preserve">Når du har prøvd innstillingane og ser at </w:t>
-      </w:r>
-      <w:r>
-        <w:t>data</w:t>
-      </w:r>
-      <w:r>
-        <w:t xml:space="preserve"> kjem ut rett kan du lagre dei som ei CSV-fil som du så kan laste opp ved hjelp av nettlesaren. Denne funksjonen er nyttig i tilfelle då ein ikkje har </w:t>
-      </w:r>
-      <w:r>
-        <w:t>tilgang</w:t>
-      </w:r>
-      <w:r>
-        <w:t xml:space="preserve"> til Internett men vil førebu tabellar for opplasting.</w:t>
-      </w:r>
-    </w:p>
-    <w:p>
-      <w:pPr>
-        <w:pStyle w:val="Heading3"/>
-      </w:pPr>
-      <w:r>
-        <w:t>Velje datasett og laste opp til Adaptive</w:t>
-      </w:r>
-    </w:p>
-    <w:p>
-      <w:r>
-        <w:rPr>
-          <w:noProof/>
-          <w:lang w:eastAsia="nn-NO"/>
-        </w:rPr>
+      <w:r>
+        <w:t xml:space="preserve">Dersom variabelen du treng ikkje er definert allereie kan du velje ein eksisterande definisjon med minst to nivå (t.d. </w:t>
+      </w:r>
+      <w:r>
+        <w:t>demografi -&gt; hushaldningstypar -&gt; Aleneboende</w:t>
+      </w:r>
+      <w:r>
+        <w:t xml:space="preserve">) og så trykkje ‘Lag ny…’. Du får då høve til å opprette ein ny variabel </w:t>
+      </w:r>
+      <w:r>
+        <w:t xml:space="preserve">eitt nivå under den valde variabelen </w:t>
+      </w:r>
+      <w:r>
+        <w:t xml:space="preserve">og </w:t>
+      </w:r>
+      <w:r>
+        <w:t xml:space="preserve">kan nytte </w:t>
+      </w:r>
+      <w:r>
+        <w:t>denne vidare.</w:t>
+      </w:r>
+    </w:p>
+    <w:p>
+      <w:pPr>
+        <w:jc w:val="center"/>
+      </w:pPr>
+      <w:r>
         <w:drawing>
-          <wp:inline distT="0" distB="0" distL="0" distR="0" wp14:anchorId="1E011B49" wp14:editId="5038DB2C">
-            <wp:extent cx="4679950" cy="174625"/>
-            <wp:effectExtent l="0" t="0" r="6350" b="0"/>
-            <wp:docPr id="12" name="Picture 12"/>
+          <wp:inline distT="0" distB="0" distL="0" distR="0" wp14:anchorId="30DEDFCC" wp14:editId="6132BE36">
+            <wp:extent cx="1666800" cy="1004400"/>
+            <wp:effectExtent l="0" t="0" r="0" b="5715"/>
+            <wp:docPr id="22" name="Picture 22"/>
             <wp:cNvGraphicFramePr>
               <a:graphicFrameLocks xmlns:a="http://schemas.openxmlformats.org/drawingml/2006/main" noChangeAspect="1"/>
             </wp:cNvGraphicFramePr>
@@ -2729,7 +2033,7 @@
                   <pic:spPr>
                     <a:xfrm>
                       <a:off x="0" y="0"/>
-                      <a:ext cx="4679950" cy="174625"/>
+                      <a:ext cx="1666800" cy="1004400"/>
                     </a:xfrm>
                     <a:prstGeom prst="rect">
                       <a:avLst/>
@@ -2744,70 +2048,416 @@
     </w:p>
     <w:p>
       <w:r>
+        <w:t>For å velje variabel og gå attende til ‘Innstillingar for statistikkvariablar’ fliken kan du anten dobbeltklikke på den variabelen du ynskjer – eller du kan merkje den og trykkje ‘Bruk’.</w:t>
+      </w:r>
+    </w:p>
+    <w:p>
+      <w:r>
         <w:lastRenderedPageBreak/>
-        <w:t xml:space="preserve">I verktylina øvst i vindauget er det </w:t>
-      </w:r>
-      <w:r>
-        <w:t>ei mørkeoransje</w:t>
-      </w:r>
-      <w:r>
+        <w:t xml:space="preserve">Det </w:t>
+      </w:r>
+      <w:r>
+        <w:t>må</w:t>
+      </w:r>
+      <w:r>
+        <w:rPr>
+          <w:i/>
+        </w:rPr>
         <w:t xml:space="preserve"> </w:t>
       </w:r>
       <w:r>
-        <w:t>nedtrekksliste</w:t>
-      </w:r>
-      <w:r>
-        <w:t xml:space="preserve">. </w:t>
-      </w:r>
-      <w:r>
-        <w:t xml:space="preserve">I denne kan du velje mellom hovudkategoriar av datasett slik dei er klassifiserte i Adaptive administratoren – eller du kan skrive inn dei fyrste bokstavane i kategorinamnet så vil du sjå matchande oppføringar. </w:t>
-      </w:r>
-    </w:p>
-    <w:p>
-      <w:r>
-        <w:t xml:space="preserve">Når du vel ein datasettkategori vil datasetta som høyrer heime til kategorien verta tilgjengelege i den lysare oransje nedtrekkslista til høgre. </w:t>
-      </w:r>
-      <w:r>
-        <w:t xml:space="preserve">Her kan du velje eitt eksisterande datasett ved å bla i </w:t>
-      </w:r>
-      <w:r>
-        <w:t xml:space="preserve">lista </w:t>
-      </w:r>
-      <w:r>
-        <w:t xml:space="preserve">– eller du kan byrje å skrive inn nokre bokstavar – </w:t>
-      </w:r>
-      <w:r>
-        <w:t xml:space="preserve">og sjå forslag til </w:t>
-      </w:r>
-      <w:r>
-        <w:t>datasett som svarar til søkeuttrykket</w:t>
-      </w:r>
-      <w:r>
-        <w:t xml:space="preserve"> du skreiv inn</w:t>
+        <w:t>I tillegg</w:t>
+      </w:r>
+      <w:r>
+        <w:rPr>
+          <w:i/>
+        </w:rPr>
+        <w:t xml:space="preserve"> </w:t>
+      </w:r>
+      <w:r>
+        <w:t xml:space="preserve">veljast </w:t>
+      </w:r>
+      <w:r>
+        <w:t xml:space="preserve">«tidsoppløysing», </w:t>
+      </w:r>
+      <w:r>
+        <w:t>«</w:t>
+      </w:r>
+      <w:r>
+        <w:t>m</w:t>
+      </w:r>
+      <w:r>
+        <w:t xml:space="preserve">åleeining» og «krinstype». </w:t>
+      </w:r>
+      <w:r>
+        <w:t>Det er naudsynt å vite kva som er målt i variabelen slik at det er mogleg å samanlikne data over tid sjølv om dei måtte vere lasta opp i ulike datasett på ulike tidspunkt.</w:t>
+      </w:r>
+      <w:r>
+        <w:t xml:space="preserve"> I svært mange tilfell</w:t>
+      </w:r>
+      <w:r>
+        <w:t>e vil dette vere «absolutte tal»</w:t>
+      </w:r>
+    </w:p>
+    <w:p>
+      <w:r>
+        <w:t>Dersom «Datering» ikkje er valt i tab</w:t>
+      </w:r>
+      <w:bookmarkStart w:id="4" w:name="_GoBack"/>
+      <w:bookmarkEnd w:id="4"/>
+      <w:r>
+        <w:t xml:space="preserve">Det er også mogleg å fylle inn år, kvartal, månad og dag i denne matrisa – men desse tidsverdiane </w:t>
+      </w:r>
+      <w:r>
+        <w:t xml:space="preserve">kan ikkje fyllast ut dersom </w:t>
+      </w:r>
+      <w:r>
+        <w:t xml:space="preserve">«Datering» er valt som innhald i anten </w:t>
+      </w:r>
+      <w:r>
+        <w:t xml:space="preserve">ei </w:t>
+      </w:r>
+      <w:r>
+        <w:t>rader eller kolonne</w:t>
+      </w:r>
+      <w:r>
+        <w:t xml:space="preserve"> i kjeldedataene</w:t>
       </w:r>
       <w:r>
         <w:t>.</w:t>
       </w:r>
     </w:p>
     <w:p>
+      <w:r>
+        <w:t xml:space="preserve">Det kan vere verd å merkje at det </w:t>
+      </w:r>
+      <w:r>
+        <w:rPr>
+          <w:i/>
+          <w:iCs/>
+        </w:rPr>
+        <w:t>ikkje</w:t>
+      </w:r>
+      <w:r>
+        <w:t xml:space="preserve"> er tilstrekkjeleg å berre velje ein verdi frå nedtrekksmenyane – ein </w:t>
+      </w:r>
+      <w:r>
+        <w:rPr>
+          <w:i/>
+          <w:iCs/>
+        </w:rPr>
+        <w:t>må også stadfeste</w:t>
+      </w:r>
+      <w:r>
+        <w:t xml:space="preserve"> dette valet ved å flytte fokus til eitt anna felt anten ved å trykkje «tab» eller ved å plassere muspeikaren i eitt anna felt og aktivere dette.</w:t>
+      </w:r>
+    </w:p>
+    <w:p>
+      <w:r>
+        <w:t xml:space="preserve">«Innstillingar for statistikkvariablar» </w:t>
+      </w:r>
+      <w:r>
+        <w:t xml:space="preserve">har si eiga verktyline der det er ein funksjon </w:t>
+      </w:r>
+      <w:r>
+        <w:t xml:space="preserve">som </w:t>
+      </w:r>
+      <w:r>
+        <w:t>det er viktig å kjenne til</w:t>
+      </w:r>
+      <w:r>
+        <w:t xml:space="preserve"> for å bruke programtillegget effektivt</w:t>
+      </w:r>
+    </w:p>
+    <w:p>
+      <w:pPr>
+        <w:pStyle w:val="ListParagraph"/>
+        <w:numPr>
+          <w:ilvl w:val="0"/>
+          <w:numId w:val="8"/>
+        </w:numPr>
+      </w:pPr>
+      <w:r>
+        <w:t>«</w:t>
+      </w:r>
+      <w:r>
+        <w:t>F</w:t>
+      </w:r>
+      <w:r>
+        <w:t>yrste variabeltype til alle» - kopierar den variabeltypen som er valt for fyrste statistikkvariabelen til alle radene.</w:t>
+      </w:r>
+    </w:p>
+    <w:p>
+      <w:pPr>
+        <w:pStyle w:val="ListParagraph"/>
+        <w:numPr>
+          <w:ilvl w:val="0"/>
+          <w:numId w:val="8"/>
+        </w:numPr>
+      </w:pPr>
+      <w:r>
+        <w:t>«Fyrste tidsoppløysing til alle» - som over, , kopierar den tidsoppløysinga som er valt for fyrste statistikkvariabelen til alle radene.</w:t>
+      </w:r>
+    </w:p>
+    <w:p>
+      <w:pPr>
+        <w:pStyle w:val="ListParagraph"/>
+        <w:numPr>
+          <w:ilvl w:val="0"/>
+          <w:numId w:val="8"/>
+        </w:numPr>
+      </w:pPr>
+      <w:r>
+        <w:t>«</w:t>
+      </w:r>
+      <w:r>
+        <w:t>F</w:t>
+      </w:r>
+      <w:r>
+        <w:t>yrste måleeining til alle»</w:t>
+      </w:r>
+      <w:r>
+        <w:t xml:space="preserve"> - som over, kopierar den måleeininga som er valt for fyrste statistikkvariabelen til alle radene.</w:t>
+      </w:r>
+    </w:p>
+    <w:p>
+      <w:pPr>
+        <w:pStyle w:val="ListParagraph"/>
+        <w:numPr>
+          <w:ilvl w:val="0"/>
+          <w:numId w:val="8"/>
+        </w:numPr>
+      </w:pPr>
+      <w:r>
+        <w:t>«Fyrste krinstype til alle» - som over, kopierar den krinstypen som er valt for fyrste statistikkvariabelen til alle radene</w:t>
+      </w:r>
+    </w:p>
+    <w:p>
+      <w:pPr>
+        <w:pStyle w:val="ListParagraph"/>
+        <w:numPr>
+          <w:ilvl w:val="0"/>
+          <w:numId w:val="8"/>
+        </w:numPr>
+      </w:pPr>
+      <w:r>
+        <w:t>«Legg til nye variablar..:» - opnar ein dialog som gjer det mogleg å legge til nye variablar i ein trestruktur. Dette kan gjere det lettare å sjå om ein har valt rett plassering for ein variabel eller ikkje.</w:t>
+      </w:r>
+    </w:p>
+    <w:p>
       <w:pPr>
         <w:pStyle w:val="Heading3"/>
       </w:pPr>
       <w:r>
-        <w:t>Lagre og kalle fram att importoppsett</w:t>
-      </w:r>
-    </w:p>
-    <w:p>
+        <w:t>Manuell datering</w:t>
+      </w:r>
+    </w:p>
+    <w:p>
+      <w:r>
+        <w:t xml:space="preserve">Innstillingar for «Manuell datering» vert aktiverte dersom «Statistikkvariablar» </w:t>
+      </w:r>
+      <w:r>
+        <w:rPr>
+          <w:i/>
+          <w:iCs/>
+        </w:rPr>
+        <w:t xml:space="preserve">er </w:t>
+      </w:r>
+      <w:r>
+        <w:t>valde</w:t>
+      </w:r>
+      <w:r>
+        <w:t xml:space="preserve"> som innhaldstype i ei rad/kolonne samstundes som «Datering» </w:t>
+      </w:r>
+      <w:r>
+        <w:rPr>
+          <w:i/>
+          <w:iCs/>
+        </w:rPr>
+        <w:t>ikkje</w:t>
+      </w:r>
+      <w:r>
+        <w:t xml:space="preserve"> er </w:t>
+      </w:r>
+      <w:r>
+        <w:t>det</w:t>
+      </w:r>
+      <w:r>
+        <w:t>.</w:t>
+      </w:r>
+      <w:r>
+        <w:t xml:space="preserve"> Her kan ein skrive inn ei datering som vil bli kopiert til alle statistikkvariablar. Til skilnad frå førre funksjonen er det her berre datering som vert kopiert. Verdiar som er valde under felta «Statistikkvariabel» og «Måleeining» vert ikkje påverka av denne funksjonen.</w:t>
+      </w:r>
+    </w:p>
+    <w:p>
+      <w:pPr>
+        <w:pStyle w:val="Heading3"/>
+      </w:pPr>
+      <w:r>
+        <w:t>Datoformat for autodatering</w:t>
+      </w:r>
+    </w:p>
+    <w:p>
+      <w:r>
+        <w:t xml:space="preserve">Dersom «Datering» er valt som innhaldstype i ei rad eller kolonne så må det også fastsetjast kva for at dateringa føreligg i. Dette gjerast i innstillingsgruppa «Datoformat for autodatering» oppe i midten av dialogvindauget. Førebels er programtillegget konfigurert </w:t>
+      </w:r>
+      <w:r>
+        <w:lastRenderedPageBreak/>
+        <w:t>for å støtte datoar formatterte som tekst i Excel (</w:t>
+      </w:r>
+      <w:r>
+        <w:rPr>
+          <w:i/>
+          <w:iCs/>
+        </w:rPr>
+        <w:t>ikkje</w:t>
+      </w:r>
+      <w:r>
+        <w:rPr>
+          <w:i/>
+          <w:iCs/>
+        </w:rPr>
+        <w:t xml:space="preserve"> data </w:t>
+      </w:r>
+      <w:r>
+        <w:rPr>
+          <w:i/>
+          <w:iCs/>
+        </w:rPr>
+        <w:t xml:space="preserve">formatterte som </w:t>
+      </w:r>
+      <w:r>
+        <w:rPr>
+          <w:i/>
+          <w:iCs/>
+        </w:rPr>
+        <w:t>tidsverdiar</w:t>
+      </w:r>
+      <w:r>
+        <w:t xml:space="preserve">). </w:t>
+      </w:r>
+      <w:r>
+        <w:t xml:space="preserve">Det er </w:t>
+      </w:r>
+      <w:r>
+        <w:t>i utgangspunktet</w:t>
+      </w:r>
+      <w:r>
+        <w:t xml:space="preserve"> </w:t>
+      </w:r>
+      <w:r>
+        <w:t xml:space="preserve">støtte </w:t>
+      </w:r>
+      <w:r>
+        <w:t>for følgjande datoformat:</w:t>
+      </w:r>
+    </w:p>
+    <w:p>
+      <w:pPr>
+        <w:pStyle w:val="ListParagraph"/>
+        <w:numPr>
+          <w:ilvl w:val="0"/>
+          <w:numId w:val="8"/>
+        </w:numPr>
+      </w:pPr>
+      <w:r>
+        <w:t xml:space="preserve">«åååå» </w:t>
+      </w:r>
+      <w:r>
+        <w:t>Årstal (fire siffer) + punktum</w:t>
+      </w:r>
+    </w:p>
+    <w:p>
+      <w:pPr>
+        <w:pStyle w:val="ListParagraph"/>
+        <w:numPr>
+          <w:ilvl w:val="0"/>
+          <w:numId w:val="8"/>
+        </w:numPr>
+      </w:pPr>
+      <w:r>
+        <w:t>«ååååkk» Årstal (fire siffer) + «K» + kvartalsnummer (1-4)</w:t>
+      </w:r>
+    </w:p>
+    <w:p>
+      <w:pPr>
+        <w:pStyle w:val="ListParagraph"/>
+        <w:numPr>
+          <w:ilvl w:val="0"/>
+          <w:numId w:val="8"/>
+        </w:numPr>
+      </w:pPr>
+      <w:r>
+        <w:t xml:space="preserve"> «åååå.mm» Årstal (fire siffer) + punktum+ månad (to siffer)</w:t>
+      </w:r>
+    </w:p>
+    <w:p>
+      <w:pPr>
+        <w:pStyle w:val="ListParagraph"/>
+        <w:numPr>
+          <w:ilvl w:val="0"/>
+          <w:numId w:val="8"/>
+        </w:numPr>
+      </w:pPr>
+      <w:r>
+        <w:t xml:space="preserve"> «åååå.mm.dd» Årstal (fire siffer) + punktum + månad (to siffer) + punktum+ dag (to siffer)</w:t>
+      </w:r>
+    </w:p>
+    <w:p>
+      <w:pPr>
+        <w:pStyle w:val="ListParagraph"/>
+        <w:numPr>
+          <w:ilvl w:val="0"/>
+          <w:numId w:val="8"/>
+        </w:numPr>
+      </w:pPr>
+      <w:r>
+        <w:t xml:space="preserve"> </w:t>
+      </w:r>
+      <w:r>
+        <w:t xml:space="preserve">«mm.åååå» Månad </w:t>
+      </w:r>
+      <w:r>
+        <w:t>(to siffer) + punktum år (fire siffer)</w:t>
+      </w:r>
+    </w:p>
+    <w:p>
+      <w:pPr>
+        <w:pStyle w:val="ListParagraph"/>
+        <w:numPr>
+          <w:ilvl w:val="0"/>
+          <w:numId w:val="8"/>
+        </w:numPr>
+      </w:pPr>
+      <w:r>
+        <w:t xml:space="preserve"> </w:t>
+      </w:r>
+      <w:r>
+        <w:t xml:space="preserve">«dd.mm.åååå» </w:t>
+      </w:r>
+      <w:r>
+        <w:t>Dag (to siffer) + punktum + månad (to siffer) + punktum + år (fire siffer)</w:t>
+      </w:r>
+    </w:p>
+    <w:p>
+      <w:r>
+        <w:t>I Excel må ei celle som inneheld eitt av dei to siste formata innehalde verdiar som «’01.2008» eller «’01.01.2008». Merk at den innleiande enkeltapostrofen «’» som fortel Excel at dette er eitt tekstfelt – ikkje ein Excel-dato. Programtillegget er ikkje i stand til å tolke ein Excel-dato.</w:t>
+      </w:r>
+    </w:p>
+    <w:p>
+      <w:pPr>
+        <w:jc w:val="center"/>
+      </w:pPr>
       <w:r>
         <w:rPr>
           <w:noProof/>
           <w:lang w:eastAsia="nn-NO"/>
         </w:rPr>
         <w:drawing>
-          <wp:inline distT="0" distB="0" distL="0" distR="0" wp14:anchorId="7A7E9882" wp14:editId="65ADA677">
-            <wp:extent cx="4679950" cy="174625"/>
-            <wp:effectExtent l="0" t="0" r="6350" b="0"/>
-            <wp:docPr id="14" name="Picture 14"/>
+          <wp:inline distT="0" distB="0" distL="0" distR="0" wp14:anchorId="6F8F1219" wp14:editId="21B925D8">
+            <wp:extent cx="4248000" cy="1227600"/>
+            <wp:effectExtent l="0" t="0" r="635" b="0"/>
+            <wp:docPr id="18" name="Picture 18"/>
             <wp:cNvGraphicFramePr>
               <a:graphicFrameLocks xmlns:a="http://schemas.openxmlformats.org/drawingml/2006/main" noChangeAspect="1"/>
             </wp:cNvGraphicFramePr>
@@ -2819,7 +2469,7 @@
                     <pic:cNvPicPr/>
                   </pic:nvPicPr>
                   <pic:blipFill>
-                    <a:blip r:embed="rId17"/>
+                    <a:blip r:embed="rId18"/>
                     <a:stretch>
                       <a:fillRect/>
                     </a:stretch>
@@ -2827,7 +2477,7 @@
                   <pic:spPr>
                     <a:xfrm>
                       <a:off x="0" y="0"/>
-                      <a:ext cx="4679950" cy="174625"/>
+                      <a:ext cx="4248000" cy="1227600"/>
                     </a:xfrm>
                     <a:prstGeom prst="rect">
                       <a:avLst/>
@@ -2841,62 +2491,228 @@
       </w:r>
     </w:p>
     <w:p>
-      <w:r>
-        <w:t>For kvart datasett kan du lagre eitt «oppsett». Kvar gong du skal laste opp data er det mange innstillingar som må gjerast i skjemaet. For å sleppe å skrive inn dei same verdiane kvar gong vert alle verdiar lagra som eitt «oppsett».</w:t>
-      </w:r>
-    </w:p>
-    <w:p>
-      <w:r>
-        <w:t>Når du vel eitt datasett vil eitt eventuelt eksisterande oppsett for dette datasettet automatisk verte lasta inn.</w:t>
-      </w:r>
-    </w:p>
-    <w:p>
-      <w:r>
-        <w:t xml:space="preserve">Kvar gong du eksporterer, lastar opp eller trykkjer på knappen «Lagre oppsett» vert </w:t>
-      </w:r>
-      <w:r>
-        <w:t>alle oppføringane i skjemaet</w:t>
-      </w:r>
-      <w:r>
-        <w:t xml:space="preserve"> lagra.</w:t>
-      </w:r>
-    </w:p>
-    <w:p>
-      <w:r>
-        <w:t>Dersom du har gjort endringar og «rota til» skjemaet men ikkje lagra, eksportert eller lasta opp data i mellomtida</w:t>
-      </w:r>
-      <w:r>
-        <w:t xml:space="preserve"> kan du hente fram att det sist lagra oppsettet</w:t>
-      </w:r>
-      <w:r>
-        <w:t xml:space="preserve"> ved å velje datasettet </w:t>
-      </w:r>
-      <w:r>
-        <w:t xml:space="preserve">det same datasettet på ny </w:t>
-      </w:r>
-      <w:r>
-        <w:t>frå den lyseoransje nedtrekkslista.</w:t>
-      </w:r>
-    </w:p>
-    <w:p>
       <w:pPr>
         <w:pStyle w:val="Heading3"/>
       </w:pPr>
       <w:r>
-        <w:t>Eksportere eller laste opp data</w:t>
-      </w:r>
-    </w:p>
-    <w:p>
+        <w:t>Manuell stadfesting</w:t>
+      </w:r>
+    </w:p>
+    <w:p>
+      <w:r>
+        <w:t>Mykje som for «Manuell datering» finst det ei innstillingsgruppe for «Manuell stadfesting». Denne vert aktivert når det er valt at anten ei rad eller kolonne inneheld statistikkvariablar stamstundes som det ikkje er valt «</w:t>
+      </w:r>
+      <w:r>
+        <w:t>Krinsid</w:t>
+      </w:r>
+      <w:r>
+        <w:t>»</w:t>
+      </w:r>
+      <w:r>
+        <w:t xml:space="preserve"> eller «Krinsid Krinsnamn»</w:t>
+      </w:r>
+      <w:r>
+        <w:t>.</w:t>
+      </w:r>
+    </w:p>
+    <w:p>
+      <w:r>
+        <w:t xml:space="preserve">For datasett som ikkje inneheld stadfestingsinformasjon – men som likevel naturleg nok gjeld for eitt område/ein stad går det her an å manuelt fylle inn informasjon om krins ID, </w:t>
+      </w:r>
+      <w:r>
+        <w:t xml:space="preserve">og </w:t>
+      </w:r>
+      <w:r>
+        <w:t xml:space="preserve">krinsnamn som krinsen høyrer heime i </w:t>
+      </w:r>
+      <w:r>
+        <w:t>her</w:t>
+      </w:r>
+      <w:r>
+        <w:t>.</w:t>
+      </w:r>
+      <w:r>
+        <w:t xml:space="preserve"> Denne informasjonen vil bli nytta til å </w:t>
+      </w:r>
+      <w:r>
+        <w:t xml:space="preserve">stadfeste data for alle </w:t>
+      </w:r>
+      <w:r>
+        <w:t>statistikkvariab</w:t>
+      </w:r>
+      <w:r>
+        <w:t>lane i utvalet</w:t>
+      </w:r>
+      <w:r>
+        <w:t>.</w:t>
+      </w:r>
+    </w:p>
+    <w:p>
+      <w:pPr>
+        <w:pStyle w:val="Heading3"/>
+      </w:pPr>
+      <w:r>
+        <w:t>Manuelt regionnamn eller anna</w:t>
+      </w:r>
+      <w:r>
+        <w:t xml:space="preserve"> </w:t>
+      </w:r>
+      <w:r>
+        <w:t>gruppering</w:t>
+      </w:r>
+    </w:p>
+    <w:p>
+      <w:r>
+        <w:t>Omgrepet region</w:t>
+      </w:r>
+      <w:r>
+        <w:t xml:space="preserve">namn/region, </w:t>
+      </w:r>
+      <w:r>
+        <w:t xml:space="preserve">anna gruppering </w:t>
+      </w:r>
+      <w:r>
+        <w:t xml:space="preserve">vart i førre utgåve av løysinga nytta til å gruppere geografiske regionar slik som «Vestlandet» eller «Sør-Noreg» -- eller for den slags skuld kommunar internt i eitt fylke </w:t>
+      </w:r>
+      <w:r>
+        <w:t>–</w:t>
+      </w:r>
+      <w:r>
+        <w:t xml:space="preserve"> </w:t>
+      </w:r>
+      <w:r>
+        <w:t>«Jæren», «Ryfylke» etc.</w:t>
+      </w:r>
+    </w:p>
+    <w:p>
+      <w:r>
+        <w:lastRenderedPageBreak/>
+        <w:t>I</w:t>
+      </w:r>
+      <w:r>
+        <w:t xml:space="preserve"> denne versjonen </w:t>
+      </w:r>
+      <w:r>
+        <w:t xml:space="preserve">er omgrepet </w:t>
+      </w:r>
+      <w:r>
+        <w:t>frikopla frå geografi og kan nyttast for alle former for data der det er naudsynt å syne ei kvalitativ gruppering.</w:t>
+      </w:r>
+    </w:p>
+    <w:p>
+      <w:pPr>
+        <w:pStyle w:val="Heading3"/>
+      </w:pPr>
+      <w:r>
+        <w:t>Logg/meldingar</w:t>
+      </w:r>
+    </w:p>
+    <w:p>
+      <w:r>
+        <w:t xml:space="preserve">Kvar gong det vert gjort ei endring i innstillingane for </w:t>
+      </w:r>
+      <w:r>
+        <w:t>«Korleis data er organiserte». «Datoformat for autodatering», «Manuell datering» eller «Manuell stadfesting» vil programtillegget freiste å behandle det utvalet med dei gjeldande innstillingane. Resultatet av dette vil bli synleg under arkfana «Logg/meldingar» nedst i dialogvindauget.</w:t>
+      </w:r>
+    </w:p>
+    <w:p>
+      <w:r>
+        <w:t>Her kan du finne informasjon som er til nytte når du skal freiste å finne dei rette innstillingane.  Til dømes vil innstillingane ovanfor fortelje deg at:</w:t>
+      </w:r>
+    </w:p>
+    <w:p>
+      <w:pPr>
+        <w:pStyle w:val="ListParagraph"/>
+        <w:numPr>
+          <w:ilvl w:val="0"/>
+          <w:numId w:val="9"/>
+        </w:numPr>
+      </w:pPr>
+      <w:r>
+        <w:t>Merknad: Kan ikkje lese eigenskapen 'Statistikkvariabeltype' frå arkfana 'Innstillingar for statistikkvariablar', nyttar variabelnamnet frå reknearket. (84 tilfelle)</w:t>
+      </w:r>
+    </w:p>
+    <w:p>
+      <w:pPr>
+        <w:pStyle w:val="ListParagraph"/>
+        <w:numPr>
+          <w:ilvl w:val="0"/>
+          <w:numId w:val="9"/>
+        </w:numPr>
+      </w:pPr>
+      <w:r>
+        <w:t>Feil: Kan ikkje lese eigenskapen 'Måleeining' under arkfana 'Innstillingar for Statistikkvariablar' (84 tilfelle)</w:t>
+      </w:r>
+    </w:p>
+    <w:p>
+      <w:pPr>
+        <w:pStyle w:val="ListParagraph"/>
+        <w:numPr>
+          <w:ilvl w:val="0"/>
+          <w:numId w:val="9"/>
+        </w:numPr>
+      </w:pPr>
+      <w:r>
+        <w:t>Feil: Kan ikkje lese dato frå feltverdiar. (84 tilfelle)</w:t>
+      </w:r>
+    </w:p>
+    <w:p>
+      <w:r>
+        <w:t xml:space="preserve">Talet i </w:t>
+      </w:r>
+      <w:r>
+        <w:t>parentes</w:t>
+      </w:r>
+      <w:r>
+        <w:t xml:space="preserve"> etter meldinga fortel kor mange verdiar feilen eller merknaden gjeld. Merknader har ingen konsekvens for opplasting/lagring av data – feil må/bør rettast dersom ein ynskjer å få med seg alle dimensjonane i datagrunnlaget.</w:t>
+      </w:r>
+    </w:p>
+    <w:p>
+      <w:pPr>
+        <w:pStyle w:val="Heading3"/>
+      </w:pPr>
+      <w:r>
+        <w:t>Valider/test</w:t>
+      </w:r>
+    </w:p>
+    <w:p>
+      <w:r>
+        <w:t>Når du er nøgd med innstillingane dine kan du trykkje på knappen «Prøv innstillingar» på verktylina øvst i dialogvindauget. Programtillegget vil då handsame utvalet med dei gjeldande innstillingane og omsetje dei til eitt CSV-format som vert skrive ut under arkfana «Logg/meldingar».</w:t>
+      </w:r>
+    </w:p>
+    <w:p>
+      <w:r>
+        <w:t>Her kan du inspisere om fila ser ut slik du had</w:t>
+      </w:r>
+      <w:r>
+        <w:t>d</w:t>
+      </w:r>
+      <w:r>
+        <w:t>e tenkt deg – eller om det er naudsynt å gjere endringar før lagring/opplasting.</w:t>
+      </w:r>
+    </w:p>
+    <w:p>
+      <w:pPr>
+        <w:pStyle w:val="Heading3"/>
+      </w:pPr>
+      <w:r>
+        <w:t>Lagre og kalle fram att importoppsett</w:t>
+      </w:r>
+    </w:p>
+    <w:p>
+      <w:pPr>
+        <w:jc w:val="center"/>
+      </w:pPr>
       <w:r>
         <w:rPr>
           <w:noProof/>
           <w:lang w:eastAsia="nn-NO"/>
         </w:rPr>
         <w:drawing>
-          <wp:inline distT="0" distB="0" distL="0" distR="0" wp14:anchorId="31E5BE9C" wp14:editId="55CE29BB">
-            <wp:extent cx="4679950" cy="174625"/>
-            <wp:effectExtent l="0" t="0" r="6350" b="0"/>
-            <wp:docPr id="16" name="Picture 16"/>
+          <wp:inline distT="0" distB="0" distL="0" distR="0" wp14:anchorId="6811E7F5" wp14:editId="3B7C9665">
+            <wp:extent cx="1548000" cy="946800"/>
+            <wp:effectExtent l="0" t="0" r="0" b="5715"/>
+            <wp:docPr id="24" name="Picture 24"/>
             <wp:cNvGraphicFramePr>
               <a:graphicFrameLocks xmlns:a="http://schemas.openxmlformats.org/drawingml/2006/main" noChangeAspect="1"/>
             </wp:cNvGraphicFramePr>
@@ -2908,7 +2724,7 @@
                     <pic:cNvPicPr/>
                   </pic:nvPicPr>
                   <pic:blipFill>
-                    <a:blip r:embed="rId17"/>
+                    <a:blip r:embed="rId19"/>
                     <a:stretch>
                       <a:fillRect/>
                     </a:stretch>
@@ -2916,7 +2732,7 @@
                   <pic:spPr>
                     <a:xfrm>
                       <a:off x="0" y="0"/>
-                      <a:ext cx="4679950" cy="174625"/>
+                      <a:ext cx="1548000" cy="946800"/>
                     </a:xfrm>
                     <a:prstGeom prst="rect">
                       <a:avLst/>
@@ -2930,51 +2746,87 @@
       </w:r>
     </w:p>
     <w:p>
-      <w:r>
-        <w:t>Du har to moglegheiter til å ta ut data frå løysinga</w:t>
-      </w:r>
-      <w:r>
-        <w:t xml:space="preserve"> anten eksportere til ei tekstfil eller laste opp til Adaptive.</w:t>
-      </w:r>
-    </w:p>
-    <w:p>
-      <w:r>
-        <w:t>Knappane på</w:t>
-      </w:r>
-      <w:r>
-        <w:t xml:space="preserve"> verktylina er sjølvforklarande.</w:t>
-      </w:r>
-    </w:p>
-    <w:p>
-      <w:r>
-        <w:t xml:space="preserve"> «Eksporter CSV» opnar ein fildialog der du kan velje kvar du vil lagre fila på eigen PC.</w:t>
-      </w:r>
-    </w:p>
-    <w:p>
-      <w:r>
-        <w:t xml:space="preserve"> </w:t>
-      </w:r>
-      <w:r>
-        <w:t xml:space="preserve">«Last opp» </w:t>
-      </w:r>
-      <w:r>
-        <w:t xml:space="preserve">koplar seg opp til den </w:t>
-      </w:r>
-      <w:proofErr w:type="spellStart"/>
-      <w:r>
-        <w:t>Adaptiveinstansen</w:t>
-      </w:r>
-      <w:proofErr w:type="spellEnd"/>
-      <w:r>
-        <w:t xml:space="preserve"> som er </w:t>
-      </w:r>
-      <w:proofErr w:type="spellStart"/>
-      <w:r>
-        <w:t>konfigurert</w:t>
-      </w:r>
-      <w:proofErr w:type="spellEnd"/>
-      <w:r>
-        <w:t xml:space="preserve"> og lastar data inn i det valde datasettet på serveren</w:t>
+      <w:pPr>
+        <w:jc w:val="center"/>
+      </w:pPr>
+      <w:r>
+        <w:rPr>
+          <w:noProof/>
+          <w:lang w:eastAsia="nn-NO"/>
+        </w:rPr>
+        <w:lastRenderedPageBreak/>
+        <w:drawing>
+          <wp:inline distT="0" distB="0" distL="0" distR="0" wp14:anchorId="7AEC63D4" wp14:editId="1AEFD537">
+            <wp:extent cx="4179600" cy="2332800"/>
+            <wp:effectExtent l="0" t="0" r="0" b="0"/>
+            <wp:docPr id="25" name="Picture 25"/>
+            <wp:cNvGraphicFramePr>
+              <a:graphicFrameLocks xmlns:a="http://schemas.openxmlformats.org/drawingml/2006/main" noChangeAspect="1"/>
+            </wp:cNvGraphicFramePr>
+            <a:graphic xmlns:a="http://schemas.openxmlformats.org/drawingml/2006/main">
+              <a:graphicData uri="http://schemas.openxmlformats.org/drawingml/2006/picture">
+                <pic:pic xmlns:pic="http://schemas.openxmlformats.org/drawingml/2006/picture">
+                  <pic:nvPicPr>
+                    <pic:cNvPr id="1" name=""/>
+                    <pic:cNvPicPr/>
+                  </pic:nvPicPr>
+                  <pic:blipFill>
+                    <a:blip r:embed="rId20"/>
+                    <a:stretch>
+                      <a:fillRect/>
+                    </a:stretch>
+                  </pic:blipFill>
+                  <pic:spPr>
+                    <a:xfrm>
+                      <a:off x="0" y="0"/>
+                      <a:ext cx="4179600" cy="2332800"/>
+                    </a:xfrm>
+                    <a:prstGeom prst="rect">
+                      <a:avLst/>
+                    </a:prstGeom>
+                  </pic:spPr>
+                </pic:pic>
+              </a:graphicData>
+            </a:graphic>
+          </wp:inline>
+        </w:drawing>
+      </w:r>
+    </w:p>
+    <w:p>
+      <w:pPr>
+        <w:pStyle w:val="Heading3"/>
+      </w:pPr>
+      <w:r>
+        <w:t>L</w:t>
+      </w:r>
+      <w:r>
+        <w:t>aste opp data</w:t>
+      </w:r>
+    </w:p>
+    <w:p>
+      <w:r>
+        <w:t xml:space="preserve">Når du trykkjer på knappen merkt </w:t>
+      </w:r>
+      <w:r>
+        <w:t>«Last opp</w:t>
+      </w:r>
+      <w:r>
+        <w:t xml:space="preserve"> data til Adaptive</w:t>
+      </w:r>
+      <w:r>
+        <w:t xml:space="preserve">» </w:t>
+      </w:r>
+      <w:r>
+        <w:t xml:space="preserve">koplar </w:t>
+      </w:r>
+      <w:r>
+        <w:t xml:space="preserve">programtillegget </w:t>
+      </w:r>
+      <w:r>
+        <w:t xml:space="preserve">seg opp til den Adaptiveinstansen som er konfigurert og </w:t>
+      </w:r>
+      <w:r>
+        <w:t>opp data til dei korresponderande statistikkvariablane på tenaren</w:t>
       </w:r>
       <w:r>
         <w:t>.</w:t>
@@ -2982,14 +2834,80 @@
     </w:p>
     <w:p>
       <w:r>
+        <w:t xml:space="preserve">Data vert </w:t>
+      </w:r>
+      <w:r>
+        <w:t>overførte i teiknsettet UTF-8.</w:t>
+      </w:r>
+    </w:p>
+    <w:p>
+      <w:pPr>
+        <w:pStyle w:val="Heading2"/>
+      </w:pPr>
+      <w:r>
+        <w:t>Hent data frå lagra oppsett</w:t>
+      </w:r>
+    </w:p>
+    <w:p>
+      <w:r>
+        <w:t>Når ein lagrar eitt oppsett under opplasting vert også datautvalet for det oppsettet lagra. Dette gjer til at ein seinare kan hente fram datagrunnlaget som vart lasta opp «i fjor» eller eitt vilkårleg tidlegare tidspunkt, arbeide vidare med tabellen og laste opp nye data med hjelp av same oppsettet.</w:t>
+      </w:r>
+    </w:p>
+    <w:p>
+      <w:r>
+        <w:t>Lagra oppsett vert lagra med eitt namn, ein kategori og ein underkategori. Desse kategoriane er henta frå hierarkiet av statistikkvariablar. Tittelen er sjølvvalt.</w:t>
+      </w:r>
+    </w:p>
+    <w:p>
+      <w:r>
+        <w:t>Du kan filtrere anten ved å skrive inn delar av namnet på oppsettet du ynskjer å hente fram i feltet «Søkeuttrykk», eller du kan filtrere ved å velje kategori og underkategori. Når du har funne det oppsettet du ynskjer å hente fram data for merkjer du det i lista «Liste over lagra oppsett» og trykkjer knappen «Gjenopprett».</w:t>
+      </w:r>
+    </w:p>
+    <w:p>
+      <w:pPr>
+        <w:jc w:val="center"/>
+      </w:pPr>
+      <w:r>
+        <w:rPr>
+          <w:noProof/>
+          <w:lang w:eastAsia="nn-NO"/>
+        </w:rPr>
         <w:lastRenderedPageBreak/>
-        <w:t xml:space="preserve">Data vert </w:t>
-      </w:r>
-      <w:r>
-        <w:t xml:space="preserve">i båe tilfelle </w:t>
-      </w:r>
-      <w:r>
-        <w:t>lagra og overførte i teiknsettet UTF-8.</w:t>
+        <w:drawing>
+          <wp:inline distT="0" distB="0" distL="0" distR="0" wp14:anchorId="4FEBF16F" wp14:editId="58E1975B">
+            <wp:extent cx="4179600" cy="2332800"/>
+            <wp:effectExtent l="0" t="0" r="0" b="0"/>
+            <wp:docPr id="32" name="Picture 32"/>
+            <wp:cNvGraphicFramePr>
+              <a:graphicFrameLocks xmlns:a="http://schemas.openxmlformats.org/drawingml/2006/main" noChangeAspect="1"/>
+            </wp:cNvGraphicFramePr>
+            <a:graphic xmlns:a="http://schemas.openxmlformats.org/drawingml/2006/main">
+              <a:graphicData uri="http://schemas.openxmlformats.org/drawingml/2006/picture">
+                <pic:pic xmlns:pic="http://schemas.openxmlformats.org/drawingml/2006/picture">
+                  <pic:nvPicPr>
+                    <pic:cNvPr id="1" name=""/>
+                    <pic:cNvPicPr/>
+                  </pic:nvPicPr>
+                  <pic:blipFill>
+                    <a:blip r:embed="rId21"/>
+                    <a:stretch>
+                      <a:fillRect/>
+                    </a:stretch>
+                  </pic:blipFill>
+                  <pic:spPr>
+                    <a:xfrm>
+                      <a:off x="0" y="0"/>
+                      <a:ext cx="4179600" cy="2332800"/>
+                    </a:xfrm>
+                    <a:prstGeom prst="rect">
+                      <a:avLst/>
+                    </a:prstGeom>
+                  </pic:spPr>
+                </pic:pic>
+              </a:graphicData>
+            </a:graphic>
+          </wp:inline>
+        </w:drawing>
       </w:r>
     </w:p>
     <w:p>
@@ -2997,6 +2915,210 @@
         <w:pStyle w:val="Heading2"/>
       </w:pPr>
       <w:r>
+        <w:t>Konfigurer Adaptive</w:t>
+      </w:r>
+    </w:p>
+    <w:p>
+      <w:r>
+        <w:t>Denne funksjonen gjer det mogleg å konfigurere kva Adaptive 3.0-instans programtillegget skal arbeide mot.</w:t>
+      </w:r>
+    </w:p>
+    <w:p>
+      <w:r>
+        <w:t>Når ein gyldig instans er konfigurert vert det lasta ned konfigurasjonsfiler frå denne som inneheld mellom anna tilgjengelege måleeiningar, definerte statistikkvariablar og tilgjengelege datasett.</w:t>
+      </w:r>
+    </w:p>
+    <w:p>
+      <w:pPr>
+        <w:jc w:val="center"/>
+      </w:pPr>
+      <w:r>
+        <w:drawing>
+          <wp:inline distT="0" distB="0" distL="0" distR="0" wp14:anchorId="1F57CF48" wp14:editId="06B7B7E7">
+            <wp:extent cx="2343600" cy="1054800"/>
+            <wp:effectExtent l="0" t="0" r="0" b="0"/>
+            <wp:docPr id="9" name="Picture 9"/>
+            <wp:cNvGraphicFramePr>
+              <a:graphicFrameLocks xmlns:a="http://schemas.openxmlformats.org/drawingml/2006/main" noChangeAspect="1"/>
+            </wp:cNvGraphicFramePr>
+            <a:graphic xmlns:a="http://schemas.openxmlformats.org/drawingml/2006/main">
+              <a:graphicData uri="http://schemas.openxmlformats.org/drawingml/2006/picture">
+                <pic:pic xmlns:pic="http://schemas.openxmlformats.org/drawingml/2006/picture">
+                  <pic:nvPicPr>
+                    <pic:cNvPr id="1" name=""/>
+                    <pic:cNvPicPr/>
+                  </pic:nvPicPr>
+                  <pic:blipFill>
+                    <a:blip r:embed="rId22"/>
+                    <a:stretch>
+                      <a:fillRect/>
+                    </a:stretch>
+                  </pic:blipFill>
+                  <pic:spPr>
+                    <a:xfrm>
+                      <a:off x="0" y="0"/>
+                      <a:ext cx="2343600" cy="1054800"/>
+                    </a:xfrm>
+                    <a:prstGeom prst="rect">
+                      <a:avLst/>
+                    </a:prstGeom>
+                  </pic:spPr>
+                </pic:pic>
+              </a:graphicData>
+            </a:graphic>
+          </wp:inline>
+        </w:drawing>
+      </w:r>
+    </w:p>
+    <w:p>
+      <w:r>
+        <w:t>I feltet «Adaptive URI» må du oppgje addressa til den instansen av Adaptive du ynskjer å arbeide mot. For utprøving av modulen kan du nytte verdien «http://geostat2.avinet.no». Når du har oppgjeve denne verdien kan du trykkje «Lagra».</w:t>
+      </w:r>
+    </w:p>
+    <w:p>
+      <w:pPr>
+        <w:pStyle w:val="Heading2"/>
+      </w:pPr>
+      <w:r>
+        <w:t>Eksporter lagra oppsett</w:t>
+      </w:r>
+    </w:p>
+    <w:p>
+      <w:r>
+        <w:t>Oppsett vert no lagra på kvar maskin. Det vil seie at dersom ein brukar flyttar seg frå ei maskin til ei anna så vil han ikkje finne dei lagra oppsetta frå den andre maskina på den nye.</w:t>
+      </w:r>
+    </w:p>
+    <w:p>
+      <w:r>
+        <w:t>For å gjere det lett å flytte med seg arbeid er det ein funksjon for å eksportere lagra oppsett. Ein får då opp ein dialog der ein kan lagre oppsetta som ei fil med *.json ending på ein valfri stad i filsystemet.</w:t>
+      </w:r>
+    </w:p>
+    <w:p>
+      <w:pPr>
+        <w:jc w:val="center"/>
+      </w:pPr>
+      <w:r>
+        <w:rPr>
+          <w:noProof/>
+          <w:lang w:eastAsia="nn-NO"/>
+        </w:rPr>
+        <w:lastRenderedPageBreak/>
+        <w:drawing>
+          <wp:inline distT="0" distB="0" distL="0" distR="0" wp14:anchorId="09DA81BC" wp14:editId="5022D5DD">
+            <wp:extent cx="4500000" cy="2822400"/>
+            <wp:effectExtent l="0" t="0" r="0" b="0"/>
+            <wp:docPr id="26" name="Picture 26"/>
+            <wp:cNvGraphicFramePr>
+              <a:graphicFrameLocks xmlns:a="http://schemas.openxmlformats.org/drawingml/2006/main" noChangeAspect="1"/>
+            </wp:cNvGraphicFramePr>
+            <a:graphic xmlns:a="http://schemas.openxmlformats.org/drawingml/2006/main">
+              <a:graphicData uri="http://schemas.openxmlformats.org/drawingml/2006/picture">
+                <pic:pic xmlns:pic="http://schemas.openxmlformats.org/drawingml/2006/picture">
+                  <pic:nvPicPr>
+                    <pic:cNvPr id="1" name=""/>
+                    <pic:cNvPicPr/>
+                  </pic:nvPicPr>
+                  <pic:blipFill>
+                    <a:blip r:embed="rId23"/>
+                    <a:stretch>
+                      <a:fillRect/>
+                    </a:stretch>
+                  </pic:blipFill>
+                  <pic:spPr>
+                    <a:xfrm>
+                      <a:off x="0" y="0"/>
+                      <a:ext cx="4500000" cy="2822400"/>
+                    </a:xfrm>
+                    <a:prstGeom prst="rect">
+                      <a:avLst/>
+                    </a:prstGeom>
+                  </pic:spPr>
+                </pic:pic>
+              </a:graphicData>
+            </a:graphic>
+          </wp:inline>
+        </w:drawing>
+      </w:r>
+    </w:p>
+    <w:p>
+      <w:pPr>
+        <w:pStyle w:val="Heading2"/>
+      </w:pPr>
+      <w:r>
+        <w:t>Importer lagra oppsett</w:t>
+      </w:r>
+    </w:p>
+    <w:p>
+      <w:r>
+        <w:t>Ein kan enkelt hente inn lagra oppsett (som tidlegare har blitt oppretta ved å velje funksjonen «Eksporter lagra oppsett» med å velje «Importer lagra oppsett».</w:t>
+      </w:r>
+    </w:p>
+    <w:p>
+      <w:r>
+        <w:t xml:space="preserve">Ein får då fram ein dialog der ein kan velje ei eksisterande fil med *.json ending som vil bli slegen saman med eventuelle oppsett som måtte vere lagra på den gjeldande maskina. Lagra oppsett vert ikkje </w:t>
+      </w:r>
+      <w:r>
+        <w:t>over</w:t>
+      </w:r>
+      <w:r>
+        <w:t xml:space="preserve">skrivne – nye vert </w:t>
+      </w:r>
+      <w:r>
+        <w:t>lagt til. Merk at dette kan medføre duplikatar.</w:t>
+      </w:r>
+    </w:p>
+    <w:p>
+      <w:pPr>
+        <w:jc w:val="center"/>
+      </w:pPr>
+      <w:r>
+        <w:rPr>
+          <w:noProof/>
+          <w:lang w:eastAsia="nn-NO"/>
+        </w:rPr>
+        <w:drawing>
+          <wp:inline distT="0" distB="0" distL="0" distR="0" wp14:anchorId="243E4D81" wp14:editId="1D06E958">
+            <wp:extent cx="4500000" cy="2822400"/>
+            <wp:effectExtent l="0" t="0" r="0" b="0"/>
+            <wp:docPr id="27" name="Picture 27"/>
+            <wp:cNvGraphicFramePr>
+              <a:graphicFrameLocks xmlns:a="http://schemas.openxmlformats.org/drawingml/2006/main" noChangeAspect="1"/>
+            </wp:cNvGraphicFramePr>
+            <a:graphic xmlns:a="http://schemas.openxmlformats.org/drawingml/2006/main">
+              <a:graphicData uri="http://schemas.openxmlformats.org/drawingml/2006/picture">
+                <pic:pic xmlns:pic="http://schemas.openxmlformats.org/drawingml/2006/picture">
+                  <pic:nvPicPr>
+                    <pic:cNvPr id="1" name=""/>
+                    <pic:cNvPicPr/>
+                  </pic:nvPicPr>
+                  <pic:blipFill>
+                    <a:blip r:embed="rId24"/>
+                    <a:stretch>
+                      <a:fillRect/>
+                    </a:stretch>
+                  </pic:blipFill>
+                  <pic:spPr>
+                    <a:xfrm>
+                      <a:off x="0" y="0"/>
+                      <a:ext cx="4500000" cy="2822400"/>
+                    </a:xfrm>
+                    <a:prstGeom prst="rect">
+                      <a:avLst/>
+                    </a:prstGeom>
+                  </pic:spPr>
+                </pic:pic>
+              </a:graphicData>
+            </a:graphic>
+          </wp:inline>
+        </w:drawing>
+      </w:r>
+    </w:p>
+    <w:p>
+      <w:pPr>
+        <w:pStyle w:val="Heading2"/>
+      </w:pPr>
+      <w:r>
+        <w:lastRenderedPageBreak/>
         <w:t xml:space="preserve">Hjelp til </w:t>
       </w:r>
       <w:r>
@@ -3013,13 +3135,8 @@
         <w:pStyle w:val="Heading2"/>
       </w:pPr>
       <w:r>
-        <w:t xml:space="preserve">Om Adaptive Excel </w:t>
-      </w:r>
-      <w:proofErr w:type="spellStart"/>
-      <w:r>
-        <w:t>Add</w:t>
-      </w:r>
-      <w:proofErr w:type="spellEnd"/>
+        <w:t>Om Adaptive Excel Add</w:t>
+      </w:r>
       <w:r>
         <w:t>-in</w:t>
       </w:r>
@@ -3028,11 +3145,9 @@
       <w:r>
         <w:t xml:space="preserve">Syner versjonsnummer og informasjon om den gjeldande versjonen av </w:t>
       </w:r>
-      <w:proofErr w:type="spellStart"/>
-      <w:r>
-        <w:t>opplastingsmodulen</w:t>
-      </w:r>
-      <w:proofErr w:type="spellEnd"/>
+      <w:r>
+        <w:t>programtillegget</w:t>
+      </w:r>
       <w:r>
         <w:t>.</w:t>
       </w:r>
@@ -3040,6 +3155,53 @@
         <w:t xml:space="preserve"> Dette kan vere nyttig når du skal kontakte brukarstøtte.</w:t>
       </w:r>
     </w:p>
+    <w:p>
+      <w:pPr>
+        <w:jc w:val="center"/>
+      </w:pPr>
+      <w:r>
+        <w:rPr>
+          <w:noProof/>
+          <w:lang w:eastAsia="nn-NO"/>
+        </w:rPr>
+        <w:drawing>
+          <wp:inline distT="0" distB="0" distL="0" distR="0" wp14:anchorId="10B8BB89" wp14:editId="4F838479">
+            <wp:extent cx="2786400" cy="1825200"/>
+            <wp:effectExtent l="0" t="0" r="0" b="3810"/>
+            <wp:docPr id="28" name="Picture 28"/>
+            <wp:cNvGraphicFramePr>
+              <a:graphicFrameLocks xmlns:a="http://schemas.openxmlformats.org/drawingml/2006/main" noChangeAspect="1"/>
+            </wp:cNvGraphicFramePr>
+            <a:graphic xmlns:a="http://schemas.openxmlformats.org/drawingml/2006/main">
+              <a:graphicData uri="http://schemas.openxmlformats.org/drawingml/2006/picture">
+                <pic:pic xmlns:pic="http://schemas.openxmlformats.org/drawingml/2006/picture">
+                  <pic:nvPicPr>
+                    <pic:cNvPr id="1" name=""/>
+                    <pic:cNvPicPr/>
+                  </pic:nvPicPr>
+                  <pic:blipFill>
+                    <a:blip r:embed="rId25"/>
+                    <a:stretch>
+                      <a:fillRect/>
+                    </a:stretch>
+                  </pic:blipFill>
+                  <pic:spPr>
+                    <a:xfrm>
+                      <a:off x="0" y="0"/>
+                      <a:ext cx="2786400" cy="1825200"/>
+                    </a:xfrm>
+                    <a:prstGeom prst="rect">
+                      <a:avLst/>
+                    </a:prstGeom>
+                  </pic:spPr>
+                </pic:pic>
+              </a:graphicData>
+            </a:graphic>
+          </wp:inline>
+        </w:drawing>
+      </w:r>
+    </w:p>
+    <w:p/>
     <w:p>
       <w:pPr>
         <w:pStyle w:val="Heading1"/>
@@ -3053,14 +3215,9 @@
         <w:t xml:space="preserve"> </w:t>
       </w:r>
       <w:r>
-        <w:t xml:space="preserve">for å kome </w:t>
-      </w:r>
-      <w:proofErr w:type="spellStart"/>
-      <w:r>
-        <w:t>igong</w:t>
+        <w:t>for å kome igong</w:t>
       </w:r>
       <w:bookmarkEnd w:id="5"/>
-      <w:proofErr w:type="spellEnd"/>
     </w:p>
     <w:p>
       <w:r>
@@ -3072,28 +3229,12 @@
         <w:pStyle w:val="Heading2"/>
       </w:pPr>
       <w:r>
-        <w:t xml:space="preserve">Tabell med berre </w:t>
-      </w:r>
-      <w:proofErr w:type="spellStart"/>
-      <w:r>
-        <w:t>statisikkvariablar</w:t>
-      </w:r>
-      <w:proofErr w:type="spellEnd"/>
-      <w:r>
-        <w:t xml:space="preserve"> og verdiar</w:t>
-      </w:r>
-    </w:p>
-    <w:p>
-      <w:r>
-        <w:t xml:space="preserve">Det fyrste eksempelet tek utgangspunkt i den enklast tenkjelege forma for tabell. Denne inneheld berre to </w:t>
-      </w:r>
-      <w:proofErr w:type="spellStart"/>
-      <w:r>
-        <w:t>kolonner</w:t>
-      </w:r>
-      <w:proofErr w:type="spellEnd"/>
-      <w:r>
-        <w:t xml:space="preserve"> der den eine inneheld statistikkvariablar og den andre verdiar.</w:t>
+        <w:t>Tabell med berre statisikkvariablar og verdiar</w:t>
+      </w:r>
+    </w:p>
+    <w:p>
+      <w:r>
+        <w:t>Det fyrste eksempelet tek utgangspunkt i den enklast tenkjelege forma for tabell. Denne inneheld berre to kolonner der den eine inneheld statistikkvariablar og den andre verdiar.</w:t>
       </w:r>
     </w:p>
     <w:p>
@@ -3123,7 +3264,7 @@
                     <pic:cNvPicPr/>
                   </pic:nvPicPr>
                   <pic:blipFill>
-                    <a:blip r:embed="rId18"/>
+                    <a:blip r:embed="rId26"/>
                     <a:stretch>
                       <a:fillRect/>
                     </a:stretch>
@@ -3180,7 +3321,7 @@
                     <pic:cNvPicPr/>
                   </pic:nvPicPr>
                   <pic:blipFill>
-                    <a:blip r:embed="rId19"/>
+                    <a:blip r:embed="rId27"/>
                     <a:stretch>
                       <a:fillRect/>
                     </a:stretch>
@@ -3203,15 +3344,7 @@
     </w:p>
     <w:p>
       <w:r>
-        <w:t xml:space="preserve">Fyrste kolonne i denne tabellen inneheld </w:t>
-      </w:r>
-      <w:proofErr w:type="spellStart"/>
-      <w:r>
-        <w:t>statistikvariablar</w:t>
-      </w:r>
-      <w:proofErr w:type="spellEnd"/>
-      <w:r>
-        <w:t>. I innstillingsgruppa «Korleis data er organiserte» må det difor veljast «Statistikkvariablar» under «Innhald i fyrste kolonne».</w:t>
+        <w:t>Fyrste kolonne i denne tabellen inneheld statistikvariablar. I innstillingsgruppa «Korleis data er organiserte» må det difor veljast «Statistikkvariablar» under «Innhald i fyrste kolonne».</w:t>
       </w:r>
     </w:p>
     <w:p>
@@ -3221,15 +3354,7 @@
     </w:p>
     <w:p>
       <w:r>
-        <w:t xml:space="preserve">I dette tilfellet er manuell datering ikkje spesielt nyttig ettersom verdiane har </w:t>
-      </w:r>
-      <w:proofErr w:type="spellStart"/>
-      <w:r>
-        <w:t>ullik</w:t>
-      </w:r>
-      <w:proofErr w:type="spellEnd"/>
-      <w:r>
-        <w:t xml:space="preserve"> dato – men </w:t>
+        <w:t xml:space="preserve">I dette tilfellet er manuell datering ikkje spesielt nyttig ettersom verdiane har ullik dato – men </w:t>
       </w:r>
       <w:r>
         <w:t xml:space="preserve">om du vil spare deg </w:t>
@@ -3246,45 +3371,13 @@
     </w:p>
     <w:p>
       <w:r>
-        <w:t xml:space="preserve">Alle verdiane gjeld </w:t>
-      </w:r>
-      <w:proofErr w:type="spellStart"/>
-      <w:r>
-        <w:t>imidlertid</w:t>
-      </w:r>
-      <w:proofErr w:type="spellEnd"/>
-      <w:r>
-        <w:t xml:space="preserve"> for eitt bestemt fylke – i dette tilfellet Sogn og Fjordane. Du kan velje «Type krins» – men førebels har dette ikkje noko føre seg ettersom dette allereie er fastsett for datasettet du lastar opp </w:t>
+        <w:t xml:space="preserve">Alle verdiane gjeld imidlertid for eitt bestemt fylke – i dette tilfellet Sogn og Fjordane. Du kan velje «Type krins» – men førebels har dette ikkje noko føre seg ettersom dette allereie er fastsett for datasettet du lastar opp </w:t>
       </w:r>
       <w:r>
         <w:t>verdiar til.</w:t>
       </w:r>
       <w:r>
-        <w:t xml:space="preserve"> I feltet «Krins ID» </w:t>
-      </w:r>
-      <w:proofErr w:type="spellStart"/>
-      <w:r>
-        <w:t>oppgje</w:t>
-      </w:r>
-      <w:proofErr w:type="spellEnd"/>
-      <w:r>
-        <w:t xml:space="preserve"> «14» som er fylkesnummeret til Sogn og Fjordane. I feltet «Krinsnamn» </w:t>
-      </w:r>
-      <w:proofErr w:type="spellStart"/>
-      <w:r>
-        <w:t>oppgje</w:t>
-      </w:r>
-      <w:proofErr w:type="spellEnd"/>
-      <w:r>
-        <w:t xml:space="preserve"> namnet på fylket og i feltet «Gruppe/region» </w:t>
-      </w:r>
-      <w:proofErr w:type="spellStart"/>
-      <w:r>
-        <w:t>oppgje</w:t>
-      </w:r>
-      <w:proofErr w:type="spellEnd"/>
-      <w:r>
-        <w:t xml:space="preserve"> «Vestlandet» som eitt eksempel på eitt område Sogn og Fjordane er ein del av.</w:t>
+        <w:t xml:space="preserve"> I feltet «Krins ID» oppgje «14» som er fylkesnummeret til Sogn og Fjordane. I feltet «Krinsnamn» oppgje namnet på fylket og i feltet «Gruppe/region» oppgje «Vestlandet» som eitt eksempel på eitt område Sogn og Fjordane er ein del av.</w:t>
       </w:r>
     </w:p>
     <w:p>
@@ -3318,15 +3411,7 @@
     </w:p>
     <w:p>
       <w:r>
-        <w:t xml:space="preserve">Trykk  no på «Prøv innstillingar» på verktylina øvst i dialogvindauget og sjå resultatet ditt. Dersom du ser det same som i skjermsnittet nedanfor kan du trygt lagre </w:t>
-      </w:r>
-      <w:proofErr w:type="spellStart"/>
-      <w:r>
-        <w:t>dataene</w:t>
-      </w:r>
-      <w:proofErr w:type="spellEnd"/>
-      <w:r>
-        <w:t xml:space="preserve"> ved å trykkje på knappen «Lagre som CSV»</w:t>
+        <w:t>Trykk  no på «Prøv innstillingar» på verktylina øvst i dialogvindauget og sjå resultatet ditt. Dersom du ser det same som i skjermsnittet nedanfor kan du trygt lagre dataene ved å trykkje på knappen «Lagre som CSV»</w:t>
       </w:r>
       <w:r>
         <w:t xml:space="preserve"> og laste dei opp til Adaptive via nettlesaren.</w:t>
@@ -3354,7 +3439,7 @@
                     <pic:cNvPicPr/>
                   </pic:nvPicPr>
                   <pic:blipFill>
-                    <a:blip r:embed="rId20"/>
+                    <a:blip r:embed="rId28"/>
                     <a:stretch>
                       <a:fillRect/>
                     </a:stretch>
@@ -3421,7 +3506,7 @@
                     <pic:cNvPicPr/>
                   </pic:nvPicPr>
                   <pic:blipFill>
-                    <a:blip r:embed="rId21"/>
+                    <a:blip r:embed="rId29"/>
                     <a:stretch>
                       <a:fillRect/>
                     </a:stretch>
@@ -3473,7 +3558,7 @@
                     <pic:cNvPicPr/>
                   </pic:nvPicPr>
                   <pic:blipFill>
-                    <a:blip r:embed="rId22"/>
+                    <a:blip r:embed="rId30"/>
                     <a:stretch>
                       <a:fillRect/>
                     </a:stretch>
@@ -3501,123 +3586,30 @@
     </w:p>
     <w:p>
       <w:r>
-        <w:t>Detter må du velje «Datering» i feltet «Innhald i fyrste rad». Du ser då at innstillingsgruppa «Datoformat for autodatering» vert aktiv. Standardvalet her er «</w:t>
-      </w:r>
-      <w:proofErr w:type="spellStart"/>
-      <w:r>
-        <w:t>åååå</w:t>
-      </w:r>
-      <w:proofErr w:type="spellEnd"/>
-      <w:r>
-        <w:t xml:space="preserve"> (</w:t>
-      </w:r>
-      <w:proofErr w:type="spellStart"/>
-      <w:r>
-        <w:t>td</w:t>
-      </w:r>
-      <w:proofErr w:type="spellEnd"/>
-      <w:r>
-        <w:t xml:space="preserve"> 2008)» og treng ikkje endrast. Verdiane i fyrste rada er firesifra årstal og stemmer overeins med dette valet.</w:t>
-      </w:r>
-    </w:p>
-    <w:p>
-      <w:r>
-        <w:t xml:space="preserve">Desse </w:t>
-      </w:r>
-      <w:proofErr w:type="spellStart"/>
-      <w:r>
-        <w:t>dataene</w:t>
-      </w:r>
-      <w:proofErr w:type="spellEnd"/>
-      <w:r>
-        <w:t xml:space="preserve"> gjeld for Rogaland fylke men det </w:t>
-      </w:r>
-      <w:proofErr w:type="spellStart"/>
-      <w:r>
-        <w:t>framgår</w:t>
-      </w:r>
-      <w:proofErr w:type="spellEnd"/>
-      <w:r>
-        <w:t xml:space="preserve"> ikkje av verken rader eller </w:t>
-      </w:r>
-      <w:proofErr w:type="spellStart"/>
-      <w:r>
-        <w:t>kolonner</w:t>
-      </w:r>
-      <w:proofErr w:type="spellEnd"/>
-      <w:r>
-        <w:t>. For å få med denne informasjonen er det naudsynt å nytte innstillingsgruppa for «Manuell stadfesting».</w:t>
-      </w:r>
-    </w:p>
-    <w:p>
-      <w:proofErr w:type="spellStart"/>
-      <w:r>
-        <w:t>Oppgje</w:t>
-      </w:r>
-      <w:proofErr w:type="spellEnd"/>
-      <w:r>
-        <w:t xml:space="preserve"> «11», fylkesnummeret til Rogaland, i feltet «Krins ID», </w:t>
-      </w:r>
-      <w:proofErr w:type="spellStart"/>
-      <w:r>
-        <w:t>oppgje</w:t>
-      </w:r>
-      <w:proofErr w:type="spellEnd"/>
-      <w:r>
-        <w:t xml:space="preserve"> «Rogaland» i feltet «Krinsnamn» og </w:t>
-      </w:r>
-      <w:proofErr w:type="spellStart"/>
-      <w:r>
-        <w:t>oppgje</w:t>
-      </w:r>
-      <w:proofErr w:type="spellEnd"/>
-      <w:r>
-        <w:t xml:space="preserve"> «Vestlandet» i feltet «Gruppe/region» som eitt eksempel på eitt større område som Rogaland er ein del av.</w:t>
-      </w:r>
-    </w:p>
-    <w:p>
-      <w:r>
-        <w:t xml:space="preserve">Du kan no gå til arkfana «Innstillingar for statistikkvariablar» for å gjere dei </w:t>
-      </w:r>
-      <w:proofErr w:type="spellStart"/>
-      <w:r>
-        <w:t>øvrige</w:t>
-      </w:r>
-      <w:proofErr w:type="spellEnd"/>
-      <w:r>
-        <w:t xml:space="preserve"> innstillingane før du er ferdig.</w:t>
-      </w:r>
-    </w:p>
-    <w:p>
-      <w:r>
-        <w:t xml:space="preserve">For kvar rad i tabellen, </w:t>
-      </w:r>
-      <w:proofErr w:type="spellStart"/>
-      <w:r>
-        <w:t>oppgje</w:t>
-      </w:r>
-      <w:proofErr w:type="spellEnd"/>
-      <w:r>
-        <w:t xml:space="preserve"> rett «Variabeltype». Fyrste rad skal ha verdien «</w:t>
-      </w:r>
-      <w:proofErr w:type="spellStart"/>
-      <w:r>
-        <w:t>Hushaldningar</w:t>
-      </w:r>
-      <w:proofErr w:type="spellEnd"/>
-      <w:r>
-        <w:t xml:space="preserve"> &gt; Åleinebuande». Dette er relativt intuitivt.</w:t>
-      </w:r>
-      <w:r>
-        <w:t xml:space="preserve"> Om du ikkje </w:t>
-      </w:r>
-      <w:proofErr w:type="spellStart"/>
-      <w:r>
-        <w:t>oppgjev</w:t>
-      </w:r>
-      <w:proofErr w:type="spellEnd"/>
-      <w:r>
-        <w:t xml:space="preserve"> noko variabeltype vert statistikkvariablane lagra med det namnet </w:t>
+        <w:t>Detter må du velje «Datering» i feltet «Innhald i fyrste rad». Du ser då at innstillingsgruppa «Datoformat for autodatering» vert aktiv. Standardvalet her er «åååå (td 2008)» og treng ikkje endrast. Verdiane i fyrste rada er firesifra årstal og stemmer overeins med dette valet.</w:t>
+      </w:r>
+    </w:p>
+    <w:p>
+      <w:r>
+        <w:t>Desse dataene gjeld for Rogaland fylke men det framgår ikkje av verken rader eller kolonner. For å få med denne informasjonen er det naudsynt å nytte innstillingsgruppa for «Manuell stadfesting».</w:t>
+      </w:r>
+    </w:p>
+    <w:p>
+      <w:r>
+        <w:t>Oppgje «11», fylkesnummeret til Rogaland, i feltet «Krins ID», oppgje «Rogaland» i feltet «Krinsnamn» og oppgje «Vestlandet» i feltet «Gruppe/region» som eitt eksempel på eitt større område som Rogaland er ein del av.</w:t>
+      </w:r>
+    </w:p>
+    <w:p>
+      <w:r>
+        <w:t>Du kan no gå til arkfana «Innstillingar for statistikkvariablar» for å gjere dei øvrige innstillingane før du er ferdig.</w:t>
+      </w:r>
+    </w:p>
+    <w:p>
+      <w:r>
+        <w:t>For kvar rad i tabellen, oppgje rett «Variabeltype». Fyrste rad skal ha verdien «Hushaldningar &gt; Åleinebuande». Dette er relativt intuitivt.</w:t>
+      </w:r>
+      <w:r>
+        <w:t xml:space="preserve"> Om du ikkje oppgjev noko variabeltype vert statistikkvariablane lagra med det namnet </w:t>
       </w:r>
       <w:r>
         <w:t>frå</w:t>
@@ -3629,39 +3621,7 @@
     <w:p>
       <w:r>
         <w:lastRenderedPageBreak/>
-        <w:t xml:space="preserve">For kvar rad i tabellen må du også </w:t>
-      </w:r>
-      <w:proofErr w:type="spellStart"/>
-      <w:r>
-        <w:t>oppgje</w:t>
-      </w:r>
-      <w:proofErr w:type="spellEnd"/>
-      <w:r>
-        <w:t xml:space="preserve"> rett måleeining, i feltet «Måleeining». For dette datasettet er det snakk om </w:t>
-      </w:r>
-      <w:proofErr w:type="spellStart"/>
-      <w:r>
-        <w:t>hushaldningar</w:t>
-      </w:r>
-      <w:proofErr w:type="spellEnd"/>
-      <w:r>
-        <w:t>, nytt difor eininga «</w:t>
-      </w:r>
-      <w:proofErr w:type="spellStart"/>
-      <w:r>
-        <w:t>Hushaldningar</w:t>
-      </w:r>
-      <w:proofErr w:type="spellEnd"/>
-      <w:r>
-        <w:t xml:space="preserve">» frå </w:t>
-      </w:r>
-      <w:proofErr w:type="spellStart"/>
-      <w:r>
-        <w:t>nedtrekksmenyen</w:t>
-      </w:r>
-      <w:proofErr w:type="spellEnd"/>
-      <w:r>
-        <w:t>.</w:t>
+        <w:t>For kvar rad i tabellen må du også oppgje rett måleeining, i feltet «Måleeining». For dette datasettet er det snakk om hushaldningar, nytt difor eininga «Hushaldningar» frå nedtrekksmenyen.</w:t>
       </w:r>
       <w:r>
         <w:t xml:space="preserve"> Du kan nytte funksjonen «Kopier fyrste måleeining til alle» for å sleppe å velje måleeining for kvar rad i tabellen.</w:t>
@@ -3685,15 +3645,7 @@
     </w:p>
     <w:p>
       <w:r>
-        <w:t xml:space="preserve">Trykk  no på «Prøv innstillingar» på verktylina øvst i dialogvindauget og sjå resultatet ditt. Dersom du ser det same som i skjermsnittet nedanfor kan du trygt lagre </w:t>
-      </w:r>
-      <w:proofErr w:type="spellStart"/>
-      <w:r>
-        <w:t>dataene</w:t>
-      </w:r>
-      <w:proofErr w:type="spellEnd"/>
-      <w:r>
-        <w:t xml:space="preserve"> ved å trykkje på knappen «Lagre som CSV» og laste dei opp til Adaptive via nettlesaren.</w:t>
+        <w:t>Trykk  no på «Prøv innstillingar» på verktylina øvst i dialogvindauget og sjå resultatet ditt. Dersom du ser det same som i skjermsnittet nedanfor kan du trygt lagre dataene ved å trykkje på knappen «Lagre som CSV» og laste dei opp til Adaptive via nettlesaren.</w:t>
       </w:r>
     </w:p>
     <w:p>
@@ -3718,7 +3670,7 @@
                     <pic:cNvPicPr/>
                   </pic:nvPicPr>
                   <pic:blipFill>
-                    <a:blip r:embed="rId23"/>
+                    <a:blip r:embed="rId31"/>
                     <a:stretch>
                       <a:fillRect/>
                     </a:stretch>
@@ -3749,15 +3701,7 @@
     </w:p>
     <w:p>
       <w:r>
-        <w:t xml:space="preserve">Denne tabellen har statistikkvariablar i fyrste rad, krets </w:t>
-      </w:r>
-      <w:proofErr w:type="spellStart"/>
-      <w:r>
-        <w:t>IDar</w:t>
-      </w:r>
-      <w:proofErr w:type="spellEnd"/>
-      <w:r>
-        <w:t xml:space="preserve"> i fyrste kolonne og kretsnamn i andre kolonne. Kompleksiteten er såleis litt større enn for dei føregåande eksempla men framleis relativt enkelt.</w:t>
+        <w:t>Denne tabellen har statistikkvariablar i fyrste rad, krets IDar i fyrste kolonne og kretsnamn i andre kolonne. Kompleksiteten er såleis litt større enn for dei føregåande eksempla men framleis relativt enkelt.</w:t>
       </w:r>
     </w:p>
     <w:p>
@@ -3788,7 +3732,7 @@
                     <pic:cNvPicPr/>
                   </pic:nvPicPr>
                   <pic:blipFill>
-                    <a:blip r:embed="rId24"/>
+                    <a:blip r:embed="rId32"/>
                     <a:stretch>
                       <a:fillRect/>
                     </a:stretch>
@@ -3844,7 +3788,7 @@
                     <pic:cNvPicPr/>
                   </pic:nvPicPr>
                   <pic:blipFill>
-                    <a:blip r:embed="rId25"/>
+                    <a:blip r:embed="rId33"/>
                     <a:stretch>
                       <a:fillRect/>
                     </a:stretch>
@@ -3867,15 +3811,7 @@
     </w:p>
     <w:p>
       <w:r>
-        <w:t xml:space="preserve">I feltet «Innhald i fyrste kolonne» må du velje «Krins </w:t>
-      </w:r>
-      <w:proofErr w:type="spellStart"/>
-      <w:r>
-        <w:t>IDar</w:t>
-      </w:r>
-      <w:proofErr w:type="spellEnd"/>
-      <w:r>
-        <w:t>»</w:t>
+        <w:t>I feltet «Innhald i fyrste kolonne» må du velje «Krins IDar»</w:t>
       </w:r>
     </w:p>
     <w:p>
@@ -3890,15 +3826,7 @@
     </w:p>
     <w:p>
       <w:r>
-        <w:t xml:space="preserve">Denne tabellen inneheld stadfesting – men ikkje tidfesting – det er difor naudsynt å </w:t>
-      </w:r>
-      <w:proofErr w:type="spellStart"/>
-      <w:r>
-        <w:t>oppgje</w:t>
-      </w:r>
-      <w:proofErr w:type="spellEnd"/>
-      <w:r>
-        <w:t xml:space="preserve"> tid manuelt i innstillingsgruppa «Manuell datering». Statistikkvariablane i denne tabellen </w:t>
+        <w:t xml:space="preserve">Denne tabellen inneheld stadfesting – men ikkje tidfesting – det er difor naudsynt å oppgje tid manuelt i innstillingsgruppa «Manuell datering». Statistikkvariablane i denne tabellen </w:t>
       </w:r>
       <w:r>
         <w:lastRenderedPageBreak/>
@@ -3912,15 +3840,7 @@
     </w:p>
     <w:p>
       <w:r>
-        <w:t xml:space="preserve">I feltet «Måleeining» </w:t>
-      </w:r>
-      <w:proofErr w:type="spellStart"/>
-      <w:r>
-        <w:t>oppgje</w:t>
-      </w:r>
-      <w:proofErr w:type="spellEnd"/>
-      <w:r>
-        <w:t xml:space="preserve"> «Personar», hugs å trykkje på tabulatortasten for å stadfeste valet. Trykk så på «Kopier fyrste måleeining til alle» for å sleppe å gjere det same valet for alle radene.</w:t>
+        <w:t>I feltet «Måleeining» oppgje «Personar», hugs å trykkje på tabulatortasten for å stadfeste valet. Trykk så på «Kopier fyrste måleeining til alle» for å sleppe å gjere det same valet for alle radene.</w:t>
       </w:r>
     </w:p>
     <w:p>
@@ -3938,15 +3858,7 @@
         <w:t>feltet</w:t>
       </w:r>
       <w:r>
-        <w:t xml:space="preserve"> «Statistikkvariabeltype» må du/kan du velje korresponderande statistikkvariabeltype frå dei </w:t>
-      </w:r>
-      <w:proofErr w:type="spellStart"/>
-      <w:r>
-        <w:t>predefinerte</w:t>
-      </w:r>
-      <w:proofErr w:type="spellEnd"/>
-      <w:r>
-        <w:t xml:space="preserve"> typane. Om du ikkje gjer dette vil verdien frå reknearket bli nytta i staden. Dette kan redigerast seinare i Adaptive.</w:t>
+        <w:t xml:space="preserve"> «Statistikkvariabeltype» må du/kan du velje korresponderande statistikkvariabeltype frå dei predefinerte typane. Om du ikkje gjer dette vil verdien frå reknearket bli nytta i staden. Dette kan redigerast seinare i Adaptive.</w:t>
       </w:r>
     </w:p>
     <w:p>
@@ -3964,15 +3876,7 @@
     </w:p>
     <w:p>
       <w:r>
-        <w:t xml:space="preserve">Trykk  no på «Prøv innstillingar» på verktylina øvst i dialogvindauget og sjå resultatet ditt. Dersom du ser det same som i skjermsnittet nedanfor kan du trygt lagre </w:t>
-      </w:r>
-      <w:proofErr w:type="spellStart"/>
-      <w:r>
-        <w:t>dataene</w:t>
-      </w:r>
-      <w:proofErr w:type="spellEnd"/>
-      <w:r>
-        <w:t xml:space="preserve"> ved å trykkje på knappen «Lagre som CSV» og laste dei opp til Adaptive via nettlesaren.</w:t>
+        <w:t>Trykk  no på «Prøv innstillingar» på verktylina øvst i dialogvindauget og sjå resultatet ditt. Dersom du ser det same som i skjermsnittet nedanfor kan du trygt lagre dataene ved å trykkje på knappen «Lagre som CSV» og laste dei opp til Adaptive via nettlesaren.</w:t>
       </w:r>
     </w:p>
     <w:p>
@@ -3997,7 +3901,7 @@
                     <pic:cNvPicPr/>
                   </pic:nvPicPr>
                   <pic:blipFill>
-                    <a:blip r:embed="rId26"/>
+                    <a:blip r:embed="rId34"/>
                     <a:stretch>
                       <a:fillRect/>
                     </a:stretch>
@@ -4019,12 +3923,12 @@
       </w:r>
     </w:p>
     <w:sectPr>
-      <w:headerReference w:type="even" r:id="rId27"/>
-      <w:headerReference w:type="default" r:id="rId28"/>
-      <w:footerReference w:type="even" r:id="rId29"/>
-      <w:footerReference w:type="default" r:id="rId30"/>
-      <w:headerReference w:type="first" r:id="rId31"/>
-      <w:footerReference w:type="first" r:id="rId32"/>
+      <w:headerReference w:type="even" r:id="rId35"/>
+      <w:headerReference w:type="default" r:id="rId36"/>
+      <w:footerReference w:type="even" r:id="rId37"/>
+      <w:footerReference w:type="default" r:id="rId38"/>
+      <w:headerReference w:type="first" r:id="rId39"/>
+      <w:footerReference w:type="first" r:id="rId40"/>
       <w:pgSz w:w="11906" w:h="16838" w:code="9"/>
       <w:pgMar w:top="1701" w:right="1701" w:bottom="1701" w:left="2268" w:header="851" w:footer="851" w:gutter="567"/>
       <w:cols w:space="708"/>
@@ -4076,7 +3980,7 @@
       <w:rPr>
         <w:noProof/>
       </w:rPr>
-      <w:t>4</w:t>
+      <w:t>16</w:t>
     </w:r>
     <w:r>
       <w:fldChar w:fldCharType="end"/>
@@ -4107,7 +4011,7 @@
       <w:rPr>
         <w:noProof/>
       </w:rPr>
-      <w:t>5</w:t>
+      <w:t>17</w:t>
     </w:r>
     <w:r>
       <w:fldChar w:fldCharType="end"/>
@@ -4430,7 +4334,7 @@
         </mc:Choice>
         <mc:Fallback>
           <w:pict>
-            <v:rect w14:anchorId="1196E09D" id="Rectangle 2" o:spid="_x0000_s1026" style="position:absolute;margin-left:0;margin-top:0;width:595.3pt;height:841.9pt;z-index:-251657216;visibility:visible;mso-wrap-style:square;mso-width-percent:0;mso-height-percent:0;mso-wrap-distance-left:9pt;mso-wrap-distance-top:0;mso-wrap-distance-right:9pt;mso-wrap-distance-bottom:0;mso-position-horizontal:absolute;mso-position-horizontal-relative:page;mso-position-vertical:absolute;mso-position-vertical-relative:page;mso-width-percent:0;mso-height-percent:0;mso-width-relative:margin;mso-height-relative:margin;v-text-anchor:middle" o:gfxdata="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" fillcolor="#09c" stroked="f" strokeweight="2pt">
+            <v:rect w14:anchorId="019B0246" id="Rectangle 2" o:spid="_x0000_s1026" style="position:absolute;margin-left:0;margin-top:0;width:595.3pt;height:841.9pt;z-index:-251657216;visibility:visible;mso-wrap-style:square;mso-width-percent:0;mso-height-percent:0;mso-wrap-distance-left:9pt;mso-wrap-distance-top:0;mso-wrap-distance-right:9pt;mso-wrap-distance-bottom:0;mso-position-horizontal:absolute;mso-position-horizontal-relative:page;mso-position-vertical:absolute;mso-position-vertical-relative:page;mso-width-percent:0;mso-height-percent:0;mso-width-relative:margin;mso-height-relative:margin;v-text-anchor:middle" o:gfxdata="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" fillcolor="#09c" stroked="f" strokeweight="2pt">
               <w10:wrap anchorx="page" anchory="page"/>
               <w10:anchorlock/>
             </v:rect>
@@ -6251,7 +6155,6 @@
   <w:style w:type="character" w:default="1" w:styleId="DefaultParagraphFont">
     <w:name w:val="Default Paragraph Font"/>
     <w:uiPriority w:val="1"/>
-    <w:semiHidden/>
     <w:unhideWhenUsed/>
   </w:style>
   <w:style w:type="table" w:default="1" w:styleId="TableNormal">
@@ -7130,6 +7033,7 @@
     <w:rsid w:val="006D4BED"/>
     <w:rsid w:val="00AF0DCF"/>
     <w:rsid w:val="00BA7B77"/>
+    <w:rsid w:val="00CA72C5"/>
     <w:rsid w:val="00E2628D"/>
     <w:rsid w:val="00EB669F"/>
     <w:rsid w:val="00F10364"/>
@@ -7904,7 +7808,7 @@
 
 <file path=customXml/item1.xml><?xml version="1.0" encoding="utf-8"?>
 <CoverPageProperties xmlns="http://schemas.microsoft.com/office/2006/coverPageProps">
-  <PublishDate>2016-06-08T00:00:00</PublishDate>
+  <PublishDate>2016-09-12T00:00:00</PublishDate>
   <Abstract/>
   <CompanyAddress>Arenda</CompanyAddress>
   <CompanyPhone/>
@@ -7926,7 +7830,7 @@
 </file>
 
 <file path=customXml/itemProps2.xml><?xml version="1.0" encoding="utf-8"?>
-<ds:datastoreItem xmlns:ds="http://schemas.openxmlformats.org/officeDocument/2006/customXml" ds:itemID="{7DBE8366-3EDD-4EA0-8CD4-DDE583891348}">
+<ds:datastoreItem xmlns:ds="http://schemas.openxmlformats.org/officeDocument/2006/customXml" ds:itemID="{852EEA79-1CD9-413E-B766-A5C0E5EE2BAC}">
   <ds:schemaRefs>
     <ds:schemaRef ds:uri="http://schemas.openxmlformats.org/officeDocument/2006/bibliography"/>
   </ds:schemaRefs>

</xml_diff>